<commit_message>
First completed figure/text draft
</commit_message>
<xml_diff>
--- a/manuscript/ms.docx
+++ b/manuscript/ms.docx
@@ -15,19 +15,19 @@
         <w:pStyle w:val="Date"/>
       </w:pPr>
       <w:r>
-        <w:t xml:space="preserve">17</w:t>
-      </w:r>
-      <w:r>
-        <w:t xml:space="preserve"> </w:t>
-      </w:r>
-      <w:r>
-        <w:t xml:space="preserve">October</w:t>
-      </w:r>
-      <w:r>
-        <w:t xml:space="preserve"> </w:t>
-      </w:r>
-      <w:r>
-        <w:t xml:space="preserve">2023</w:t>
+        <w:t xml:space="preserve">22</w:t>
+      </w:r>
+      <w:r>
+        <w:t xml:space="preserve"> </w:t>
+      </w:r>
+      <w:r>
+        <w:t xml:space="preserve">January</w:t>
+      </w:r>
+      <w:r>
+        <w:t xml:space="preserve"> </w:t>
+      </w:r>
+      <w:r>
+        <w:t xml:space="preserve">2024</w:t>
       </w:r>
     </w:p>
     <w:bookmarkStart w:id="20" w:name="abstract"/>
@@ -37,6 +37,14 @@
       </w:pPr>
       <w:r>
         <w:t xml:space="preserve">Abstract</w:t>
+      </w:r>
+    </w:p>
+    <w:p>
+      <w:pPr>
+        <w:pStyle w:val="FirstParagraph"/>
+      </w:pPr>
+      <w:r>
+        <w:t xml:space="preserve">Population geneticists use a wide range of approaches to measure population genetic diversity. While measures which incorporate allele frequencies (such as observed and expected heterozygosity, nucleotide diversity, Tajima’s D, and so on) are well developed for single nucleotide polymorphism (SNP) data, there are only a few allele frequency independent estimators which are broadly in use. The number of segregating sites (or SNPs) is one of the more prevalent of these; however, unlike allelic richness or private allele frequencies, segregating site counts are rarely adjusted to correct for unequal sample sizes or missing data rates between populations. We here propose a corrected estimator for the number of segregating sites expected in a population following rarefaction, which allows for an unbiased approach for comparing the number of segregating sites between multiple populations.</w:t>
       </w:r>
     </w:p>
     <w:bookmarkEnd w:id="20"/>
@@ -49,6 +57,307 @@
         <w:t xml:space="preserve">Introduction</w:t>
       </w:r>
     </w:p>
+    <w:p>
+      <w:pPr>
+        <w:pStyle w:val="FirstParagraph"/>
+      </w:pPr>
+      <w:r>
+        <w:t xml:space="preserve">Estimating the degree of genetic diversity has long been a critically important and widespread practice in conservation genetics</w:t>
+      </w:r>
+      <w:r>
+        <w:t xml:space="preserve"> </w:t>
+      </w:r>
+      <w:r>
+        <w:t xml:space="preserve">(DeWoody et al., 2021)</w:t>
+      </w:r>
+      <w:r>
+        <w:t xml:space="preserve">. Genetic diversity, or the diversity alleles, genotypes, and segregating loci within a population</w:t>
+      </w:r>
+      <w:r>
+        <w:t xml:space="preserve"> </w:t>
+      </w:r>
+      <w:r>
+        <w:t xml:space="preserve">(Frankham et al., 2002)</w:t>
+      </w:r>
+      <w:r>
+        <w:t xml:space="preserve">, is the both the basic foundation upon which selection acts and thus in part controls population adaptability</w:t>
+      </w:r>
+      <w:r>
+        <w:t xml:space="preserve"> </w:t>
+      </w:r>
+      <w:r>
+        <w:t xml:space="preserve">(Kardos &amp; Luikart, 2021)</w:t>
+      </w:r>
+      <w:r>
+        <w:t xml:space="preserve">, and is strongly correlated with fitness both at the individual and population level, even when no obvious functional ties are known</w:t>
+      </w:r>
+      <w:r>
+        <w:t xml:space="preserve"> </w:t>
+      </w:r>
+      <w:r>
+        <w:t xml:space="preserve">(reviewed in DeWoody et al., 2021)</w:t>
+      </w:r>
+      <w:r>
+        <w:t xml:space="preserve">.</w:t>
+      </w:r>
+    </w:p>
+    <w:p>
+      <w:pPr>
+        <w:pStyle w:val="BodyText"/>
+      </w:pPr>
+      <w:r>
+        <w:t xml:space="preserve">Estimators of population genetic diversity are themselves extremely diverse, but essentially fall into two categories: those that are depend on allele frequencies and those that do not. Allele frequency dependent statistics, such as expected heterozygosity (</w:t>
+      </w:r>
+      <m:oMath>
+        <m:sSub>
+          <m:e>
+            <m:r>
+              <m:t>H</m:t>
+            </m:r>
+          </m:e>
+          <m:sub>
+            <m:r>
+              <m:t>e</m:t>
+            </m:r>
+          </m:sub>
+        </m:sSub>
+      </m:oMath>
+      <w:r>
+        <w:t xml:space="preserve">), the F-statistics (</w:t>
+      </w:r>
+      <m:oMath>
+        <m:sSub>
+          <m:e>
+            <m:r>
+              <m:t>F</m:t>
+            </m:r>
+          </m:e>
+          <m:sub>
+            <m:r>
+              <m:t>I</m:t>
+            </m:r>
+            <m:r>
+              <m:t>S</m:t>
+            </m:r>
+          </m:sub>
+        </m:sSub>
+      </m:oMath>
+      <w:r>
+        <w:t xml:space="preserve">,</w:t>
+      </w:r>
+      <w:r>
+        <w:t xml:space="preserve"> </w:t>
+      </w:r>
+      <m:oMath>
+        <m:sSub>
+          <m:e>
+            <m:r>
+              <m:t>F</m:t>
+            </m:r>
+          </m:e>
+          <m:sub>
+            <m:r>
+              <m:t>S</m:t>
+            </m:r>
+            <m:r>
+              <m:t>T</m:t>
+            </m:r>
+          </m:sub>
+        </m:sSub>
+      </m:oMath>
+      <w:r>
+        <w:t xml:space="preserve">, and</w:t>
+      </w:r>
+      <w:r>
+        <w:t xml:space="preserve"> </w:t>
+      </w:r>
+      <m:oMath>
+        <m:sSub>
+          <m:e>
+            <m:r>
+              <m:t>F</m:t>
+            </m:r>
+          </m:e>
+          <m:sub>
+            <m:r>
+              <m:t>I</m:t>
+            </m:r>
+            <m:r>
+              <m:t>T</m:t>
+            </m:r>
+          </m:sub>
+        </m:sSub>
+      </m:oMath>
+      <w:r>
+        <w:t xml:space="preserve">)</w:t>
+      </w:r>
+      <w:r>
+        <w:t xml:space="preserve">(Weir &amp; Cockerham, 1984)</w:t>
+      </w:r>
+      <w:r>
+        <w:t xml:space="preserve">, nucleotide diversity (</w:t>
+      </w:r>
+      <m:oMath>
+        <m:r>
+          <m:t>π</m:t>
+        </m:r>
+      </m:oMath>
+      <w:r>
+        <w:t xml:space="preserve">), and Tajima’s</w:t>
+      </w:r>
+      <w:r>
+        <w:t xml:space="preserve"> </w:t>
+      </w:r>
+      <m:oMath>
+        <m:r>
+          <m:t>θ</m:t>
+        </m:r>
+      </m:oMath>
+      <w:r>
+        <w:t xml:space="preserve"> </w:t>
+      </w:r>
+      <w:r>
+        <w:t xml:space="preserve">(Tajima, 1989)</w:t>
+      </w:r>
+      <w:r>
+        <w:t xml:space="preserve"> </w:t>
+      </w:r>
+      <w:r>
+        <w:t xml:space="preserve">all rely principally on the frequency of the alleles across any surveyed loci; whereas allele frequency independent statistics, such as Watterson’s</w:t>
+      </w:r>
+      <w:r>
+        <w:t xml:space="preserve"> </w:t>
+      </w:r>
+      <m:oMath>
+        <m:r>
+          <m:t>θ</m:t>
+        </m:r>
+      </m:oMath>
+      <w:r>
+        <w:t xml:space="preserve"> </w:t>
+      </w:r>
+      <w:r>
+        <w:t xml:space="preserve">(Watterson, 1975)</w:t>
+      </w:r>
+      <w:r>
+        <w:t xml:space="preserve">, counts of alleles per loci, the number of observed segregating sites, and private allele counts do not. This is not a trivial difference: evolutionary forces do not act equally on the number of loci/alleles in a population and the frequency of those alleles. Tajima’s D, for example, is a powerful and broadly used statistic fundamentally based on the difference between Tajima’s</w:t>
+      </w:r>
+      <w:r>
+        <w:t xml:space="preserve"> </w:t>
+      </w:r>
+      <m:oMath>
+        <m:r>
+          <m:t>θ</m:t>
+        </m:r>
+      </m:oMath>
+      <w:r>
+        <w:t xml:space="preserve"> </w:t>
+      </w:r>
+      <w:r>
+        <w:t xml:space="preserve">and Watterson’s</w:t>
+      </w:r>
+      <w:r>
+        <w:t xml:space="preserve"> </w:t>
+      </w:r>
+      <m:oMath>
+        <m:r>
+          <m:t>θ</m:t>
+        </m:r>
+      </m:oMath>
+      <w:r>
+        <w:t xml:space="preserve"> </w:t>
+      </w:r>
+      <w:r>
+        <w:t xml:space="preserve">that can be used to both detect selection and population demographic changes</w:t>
+      </w:r>
+      <w:r>
+        <w:t xml:space="preserve"> </w:t>
+      </w:r>
+      <w:r>
+        <w:t xml:space="preserve">(Tajima, 1989)</w:t>
+      </w:r>
+      <w:r>
+        <w:t xml:space="preserve"> </w:t>
+      </w:r>
+      <w:r>
+        <w:t xml:space="preserve">due to the way that those forces act on the balance of allele frequencies within populations.</w:t>
+      </w:r>
+    </w:p>
+    <w:p>
+      <w:pPr>
+        <w:pStyle w:val="BodyText"/>
+      </w:pPr>
+      <w:r>
+        <w:t xml:space="preserve">The average allele count per locus (which is usually corrected to allelic richness</w:t>
+      </w:r>
+      <w:r>
+        <w:t xml:space="preserve"> </w:t>
+      </w:r>
+      <w:r>
+        <w:t xml:space="preserve">(Kalinowski, 2004)</w:t>
+      </w:r>
+      <w:r>
+        <w:t xml:space="preserve">) has historically been one of the most prevalent allele frequency independent measures of genetic diversity. While this is a particularly useful measure in microsatellite and other datasets utilizing heavily polyallelic markers, it is less so in single-nucleotide polymorphism (SNP) datasets. SNP datasets are usually biallelic by design, and thus allele counts per locus vary little populations and are therefore less informative. The number of segregating sites per population is a useful alternative in SNP datasets given the large number of possible segregating sites that these datasets often query [@?CITE].</w:t>
+      </w:r>
+    </w:p>
+    <w:p>
+      <w:pPr>
+        <w:pStyle w:val="BodyText"/>
+      </w:pPr>
+      <w:r>
+        <w:t xml:space="preserve">However, segregating sites counts per population are problematic whenever sample sizes are not equal across the populations under comparison at all loci. This can occur either directly due to unequal numbers of individuals or indirectly due to unqual proportions of missing data across populations. This problem also effects estimates of allele counts per locus and private allele numbers, but corrections for both which use rarefaction to estimate those parameters under a common sample size are well developed</w:t>
+      </w:r>
+      <w:r>
+        <w:t xml:space="preserve"> </w:t>
+      </w:r>
+      <w:r>
+        <w:t xml:space="preserve">(Kalinowski, 2004)</w:t>
+      </w:r>
+      <w:r>
+        <w:t xml:space="preserve">.</w:t>
+      </w:r>
+    </w:p>
+    <w:p>
+      <w:pPr>
+        <w:pStyle w:val="BodyText"/>
+      </w:pPr>
+      <w:r>
+        <w:t xml:space="preserve">Here we present rarefaction-corrected estimators for the probability that any given loci would be observed to be segregating under a reduced sample size and the expected total number of segregating sites across all loci within a population. We show that these estimators are highly accurate via comparison to simulated re-sampling using simulated data. These estimators are currently implemented and available in the</w:t>
+      </w:r>
+      <w:r>
+        <w:t xml:space="preserve"> </w:t>
+      </w:r>
+      <w:r>
+        <w:rPr>
+          <w:rStyle w:val="VerbatimChar"/>
+        </w:rPr>
+        <w:t xml:space="preserve">snpR</w:t>
+      </w:r>
+      <w:r>
+        <w:t xml:space="preserve"> </w:t>
+      </w:r>
+      <w:r>
+        <w:t xml:space="preserve">R package via the function</w:t>
+      </w:r>
+      <w:r>
+        <w:t xml:space="preserve"> </w:t>
+      </w:r>
+      <w:r>
+        <w:rPr>
+          <w:rStyle w:val="VerbatimChar"/>
+        </w:rPr>
+        <w:t xml:space="preserve">calc_seg_sites</w:t>
+      </w:r>
+      <w:r>
+        <w:t xml:space="preserve"> </w:t>
+      </w:r>
+      <w:r>
+        <w:t xml:space="preserve">(Hemstrom &amp; Jones, 2023)</w:t>
+      </w:r>
+      <w:r>
+        <w:t xml:space="preserve">, where they can be automatically run for all populations either with automatic, per-locus optimized control of target sample size or globally via manual control.</w:t>
+      </w:r>
+    </w:p>
     <w:bookmarkEnd w:id="21"/>
     <w:bookmarkStart w:id="24" w:name="methods"/>
     <w:p>
@@ -57,86 +366,6 @@
       </w:pPr>
       <w:r>
         <w:t xml:space="preserve">Methods</w:t>
-      </w:r>
-    </w:p>
-    <w:p>
-      <w:pPr>
-        <w:pStyle w:val="FirstParagraph"/>
-      </w:pPr>
-      <w:r>
-        <w:t xml:space="preserve">Outline:</w:t>
-      </w:r>
-    </w:p>
-    <w:p>
-      <w:pPr>
-        <w:numPr>
-          <w:ilvl w:val="0"/>
-          <w:numId w:val="1001"/>
-        </w:numPr>
-        <w:pStyle w:val="Compact"/>
-      </w:pPr>
-      <w:r>
-        <w:t xml:space="preserve">Background on methods for private alleles, richness</w:t>
-      </w:r>
-    </w:p>
-    <w:p>
-      <w:pPr>
-        <w:numPr>
-          <w:ilvl w:val="0"/>
-          <w:numId w:val="1001"/>
-        </w:numPr>
-        <w:pStyle w:val="Compact"/>
-      </w:pPr>
-      <w:r>
-        <w:t xml:space="preserve">Solution for segregating sites</w:t>
-      </w:r>
-    </w:p>
-    <w:p>
-      <w:pPr>
-        <w:numPr>
-          <w:ilvl w:val="1"/>
-          <w:numId w:val="1002"/>
-        </w:numPr>
-        <w:pStyle w:val="Compact"/>
-      </w:pPr>
-      <w:r>
-        <w:t xml:space="preserve">Derivation</w:t>
-      </w:r>
-    </w:p>
-    <w:p>
-      <w:pPr>
-        <w:numPr>
-          <w:ilvl w:val="1"/>
-          <w:numId w:val="1002"/>
-        </w:numPr>
-        <w:pStyle w:val="Compact"/>
-      </w:pPr>
-      <w:r>
-        <w:t xml:space="preserve">Can account for both different sample sizes and missingness across loci and populations.</w:t>
-      </w:r>
-    </w:p>
-    <w:p>
-      <w:pPr>
-        <w:numPr>
-          <w:ilvl w:val="0"/>
-          <w:numId w:val="1001"/>
-        </w:numPr>
-        <w:pStyle w:val="Compact"/>
-      </w:pPr>
-      <w:r>
-        <w:t xml:space="preserve">Simulations</w:t>
-      </w:r>
-    </w:p>
-    <w:p>
-      <w:pPr>
-        <w:numPr>
-          <w:ilvl w:val="1"/>
-          <w:numId w:val="1003"/>
-        </w:numPr>
-        <w:pStyle w:val="Compact"/>
-      </w:pPr>
-      <w:r>
-        <w:t xml:space="preserve">Sampling approach, missingness, etc</w:t>
       </w:r>
     </w:p>
     <w:bookmarkStart w:id="22" w:name="X6abf448e11b1c7ffa3b9d738c3ddf4e8a305040"/>
@@ -581,30 +810,7 @@
         <w:t xml:space="preserve"> </w:t>
       </w:r>
       <w:r>
-        <w:t xml:space="preserve">(</w:t>
-      </w:r>
-      <w:r>
-        <w:rPr>
-          <w:bCs/>
-          <w:b/>
-        </w:rPr>
-        <w:t xml:space="preserve">hurlbertNonconceptSpeciesDiversity1971?</w:t>
-      </w:r>
-      <w:r>
-        <w:t xml:space="preserve">;</w:t>
-      </w:r>
-      <w:r>
-        <w:t xml:space="preserve"> </w:t>
-      </w:r>
-      <w:r>
-        <w:rPr>
-          <w:bCs/>
-          <w:b/>
-        </w:rPr>
-        <w:t xml:space="preserve">kalinowskiCountingAllelesRarefaction2004?</w:t>
-      </w:r>
-      <w:r>
-        <w:t xml:space="preserve">)</w:t>
+        <w:t xml:space="preserve">(Hurlbert, 1971; Kalinowski, 2004)</w:t>
       </w:r>
       <w:r>
         <w:t xml:space="preserve">:</w:t>
@@ -1245,7 +1451,75 @@
         </m:d>
       </m:oMath>
       <w:r>
-        <w:t xml:space="preserve">, typically varies somewhat between populations.</w:t>
+        <w:t xml:space="preserve">, typically varies somewhat between populations. For example, in a sample of 100 genotypes with a minor allele frequency of 0.05, only five minor alleles are expected and two out of three possible combinations of minor homozygotes and heterozygotes that produce that frequency will not deviate from HWE at</w:t>
+      </w:r>
+      <w:r>
+        <w:t xml:space="preserve"> </w:t>
+      </w:r>
+      <m:oMath>
+        <m:r>
+          <m:t>α</m:t>
+        </m:r>
+        <m:r>
+          <m:rPr>
+            <m:sty m:val="p"/>
+          </m:rPr>
+          <m:t>=</m:t>
+        </m:r>
+        <m:r>
+          <m:t>0.05</m:t>
+        </m:r>
+      </m:oMath>
+      <w:r>
+        <w:t xml:space="preserve"> </w:t>
+      </w:r>
+      <w:r>
+        <w:t xml:space="preserve">according to an exact test</w:t>
+      </w:r>
+      <w:r>
+        <w:t xml:space="preserve"> </w:t>
+      </w:r>
+      <w:r>
+        <w:t xml:space="preserve">(Wigginton et al., 2005)</w:t>
+      </w:r>
+      <w:r>
+        <w:t xml:space="preserve">. However, re-sampling these to, say, ten genoytpes should will produce quite different</w:t>
+      </w:r>
+      <w:r>
+        <w:t xml:space="preserve"> </w:t>
+      </w:r>
+      <m:oMath>
+        <m:r>
+          <m:t>P</m:t>
+        </m:r>
+        <m:d>
+          <m:dPr>
+            <m:begChr m:val="("/>
+            <m:endChr m:val=")"/>
+            <m:sepChr m:val=""/>
+            <m:grow/>
+          </m:dPr>
+          <m:e>
+            <m:sSub>
+              <m:e>
+                <m:r>
+                  <m:t>S</m:t>
+                </m:r>
+              </m:e>
+              <m:sub>
+                <m:r>
+                  <m:t>j</m:t>
+                </m:r>
+              </m:sub>
+            </m:sSub>
+          </m:e>
+        </m:d>
+      </m:oMath>
+      <w:r>
+        <w:t xml:space="preserve"> </w:t>
+      </w:r>
+      <w:r>
+        <w:t xml:space="preserve">(roughly 0.7, 0.6, and 0.5, for purely heterozygotes, one homozygote and three heterozygotes, and two homozygotes and one heterozygote, respectively) as we will see below.</w:t>
       </w:r>
     </w:p>
     <w:p>
@@ -1253,7 +1527,7 @@
         <w:pStyle w:val="BodyText"/>
       </w:pPr>
       <w:r>
-        <w:t xml:space="preserve">To remedy this, I propose the following estimator of</w:t>
+        <w:t xml:space="preserve">To remedy these problems, we propose the following estimator of</w:t>
       </w:r>
       <w:r>
         <w:t xml:space="preserve"> </w:t>
@@ -1602,7 +1876,7 @@
         <w:t xml:space="preserve"> </w:t>
       </w:r>
       <w:r>
-        <w:t xml:space="preserve">is the number of observed</w:t>
+        <w:t xml:space="preserve">is the number of observed homozygote genotypes of type</w:t>
       </w:r>
       <w:r>
         <w:t xml:space="preserve"> </w:t>
@@ -1616,7 +1890,7 @@
         <w:t xml:space="preserve"> </w:t>
       </w:r>
       <w:r>
-        <w:t xml:space="preserve">genotypes in population</w:t>
+        <w:t xml:space="preserve">in population</w:t>
       </w:r>
       <w:r>
         <w:t xml:space="preserve"> </w:t>
@@ -1630,7 +1904,7 @@
         <w:t xml:space="preserve"> </w:t>
       </w:r>
       <w:r>
-        <w:t xml:space="preserve">where the total number of observed genotypes of all types is</w:t>
+        <w:t xml:space="preserve">and</w:t>
       </w:r>
       <w:r>
         <w:t xml:space="preserve"> </w:t>
@@ -1650,7 +1924,10 @@
         </m:sSub>
       </m:oMath>
       <w:r>
-        <w:t xml:space="preserve">. Note that</w:t>
+        <w:t xml:space="preserve"> </w:t>
+      </w:r>
+      <w:r>
+        <w:t xml:space="preserve">is the total number of observed genotypes of all types. Note that</w:t>
       </w:r>
       <w:r>
         <w:t xml:space="preserve"> </w:t>
@@ -2834,7 +3111,537 @@
         <w:t xml:space="preserve"> </w:t>
       </w:r>
       <w:r>
-        <w:t xml:space="preserve">should be approach normal and confidence and prediction intervals can be derived using standard normal approximation. In contrast, confidence intervals for individual</w:t>
+        <w:t xml:space="preserve">should be approach normal and confidence and prediction intervals can be derived using standard normal approximation using the equations</w:t>
+      </w:r>
+    </w:p>
+    <w:p>
+      <w:pPr>
+        <w:pStyle w:val="BodyText"/>
+      </w:pPr>
+      <m:oMathPara>
+        <m:oMathParaPr>
+          <m:jc m:val="center"/>
+        </m:oMathParaPr>
+        <m:oMath>
+          <m:r>
+            <m:t>C</m:t>
+          </m:r>
+          <m:sSub>
+            <m:e>
+              <m:r>
+                <m:t>I</m:t>
+              </m:r>
+            </m:e>
+            <m:sub>
+              <m:sSub>
+                <m:e>
+                  <m:r>
+                    <m:t>N</m:t>
+                  </m:r>
+                </m:e>
+                <m:sub>
+                  <m:r>
+                    <m:t>S</m:t>
+                  </m:r>
+                </m:sub>
+              </m:sSub>
+            </m:sub>
+          </m:sSub>
+          <m:r>
+            <m:rPr>
+              <m:sty m:val="p"/>
+            </m:rPr>
+            <m:t>=</m:t>
+          </m:r>
+          <m:r>
+            <m:t>E</m:t>
+          </m:r>
+          <m:d>
+            <m:dPr>
+              <m:begChr m:val="("/>
+              <m:endChr m:val=")"/>
+              <m:sepChr m:val=""/>
+              <m:grow/>
+            </m:dPr>
+            <m:e>
+              <m:sSub>
+                <m:e>
+                  <m:r>
+                    <m:t>N</m:t>
+                  </m:r>
+                </m:e>
+                <m:sub>
+                  <m:r>
+                    <m:t>S</m:t>
+                  </m:r>
+                </m:sub>
+              </m:sSub>
+            </m:e>
+          </m:d>
+          <m:r>
+            <m:rPr>
+              <m:sty m:val="p"/>
+            </m:rPr>
+            <m:t>±</m:t>
+          </m:r>
+          <m:r>
+            <m:t>Z</m:t>
+          </m:r>
+          <m:rad>
+            <m:radPr>
+              <m:degHide m:val="1"/>
+            </m:radPr>
+            <m:deg/>
+            <m:e>
+              <m:f>
+                <m:fPr>
+                  <m:type m:val="bar"/>
+                </m:fPr>
+                <m:num>
+                  <m:sSubSup>
+                    <m:e>
+                      <m:r>
+                        <m:t>σ</m:t>
+                      </m:r>
+                    </m:e>
+                    <m:sub>
+                      <m:r>
+                        <m:t>E</m:t>
+                      </m:r>
+                      <m:d>
+                        <m:dPr>
+                          <m:begChr m:val="("/>
+                          <m:endChr m:val=")"/>
+                          <m:sepChr m:val=""/>
+                          <m:grow/>
+                        </m:dPr>
+                        <m:e>
+                          <m:sSub>
+                            <m:e>
+                              <m:r>
+                                <m:t>n</m:t>
+                              </m:r>
+                            </m:e>
+                            <m:sub>
+                              <m:r>
+                                <m:t>S</m:t>
+                              </m:r>
+                            </m:sub>
+                          </m:sSub>
+                        </m:e>
+                      </m:d>
+                    </m:sub>
+                    <m:sup>
+                      <m:r>
+                        <m:t>2</m:t>
+                      </m:r>
+                    </m:sup>
+                  </m:sSubSup>
+                </m:num>
+                <m:den>
+                  <m:r>
+                    <m:t>Q</m:t>
+                  </m:r>
+                </m:den>
+              </m:f>
+            </m:e>
+          </m:rad>
+        </m:oMath>
+      </m:oMathPara>
+    </w:p>
+    <w:p>
+      <w:pPr>
+        <w:pStyle w:val="FirstParagraph"/>
+      </w:pPr>
+      <m:oMathPara>
+        <m:oMathParaPr>
+          <m:jc m:val="center"/>
+        </m:oMathParaPr>
+        <m:oMath>
+          <m:r>
+            <m:t>P</m:t>
+          </m:r>
+          <m:sSub>
+            <m:e>
+              <m:r>
+                <m:t>I</m:t>
+              </m:r>
+            </m:e>
+            <m:sub>
+              <m:sSub>
+                <m:e>
+                  <m:r>
+                    <m:t>N</m:t>
+                  </m:r>
+                </m:e>
+                <m:sub>
+                  <m:r>
+                    <m:t>S</m:t>
+                  </m:r>
+                </m:sub>
+              </m:sSub>
+            </m:sub>
+          </m:sSub>
+          <m:r>
+            <m:rPr>
+              <m:sty m:val="p"/>
+            </m:rPr>
+            <m:t>=</m:t>
+          </m:r>
+          <m:r>
+            <m:t>E</m:t>
+          </m:r>
+          <m:d>
+            <m:dPr>
+              <m:begChr m:val="("/>
+              <m:endChr m:val=")"/>
+              <m:sepChr m:val=""/>
+              <m:grow/>
+            </m:dPr>
+            <m:e>
+              <m:sSub>
+                <m:e>
+                  <m:r>
+                    <m:t>N</m:t>
+                  </m:r>
+                </m:e>
+                <m:sub>
+                  <m:r>
+                    <m:t>S</m:t>
+                  </m:r>
+                </m:sub>
+              </m:sSub>
+            </m:e>
+          </m:d>
+          <m:r>
+            <m:rPr>
+              <m:sty m:val="p"/>
+            </m:rPr>
+            <m:t>±</m:t>
+          </m:r>
+          <m:r>
+            <m:t>Z</m:t>
+          </m:r>
+          <m:rad>
+            <m:radPr>
+              <m:degHide m:val="1"/>
+            </m:radPr>
+            <m:deg/>
+            <m:e>
+              <m:sSubSup>
+                <m:e>
+                  <m:r>
+                    <m:t>σ</m:t>
+                  </m:r>
+                </m:e>
+                <m:sub>
+                  <m:r>
+                    <m:t>E</m:t>
+                  </m:r>
+                  <m:d>
+                    <m:dPr>
+                      <m:begChr m:val="("/>
+                      <m:endChr m:val=")"/>
+                      <m:sepChr m:val=""/>
+                      <m:grow/>
+                    </m:dPr>
+                    <m:e>
+                      <m:sSub>
+                        <m:e>
+                          <m:r>
+                            <m:t>n</m:t>
+                          </m:r>
+                        </m:e>
+                        <m:sub>
+                          <m:r>
+                            <m:t>S</m:t>
+                          </m:r>
+                        </m:sub>
+                      </m:sSub>
+                    </m:e>
+                  </m:d>
+                </m:sub>
+                <m:sup>
+                  <m:r>
+                    <m:t>2</m:t>
+                  </m:r>
+                </m:sup>
+              </m:sSubSup>
+              <m:d>
+                <m:dPr>
+                  <m:begChr m:val="("/>
+                  <m:endChr m:val=")"/>
+                  <m:sepChr m:val=""/>
+                  <m:grow/>
+                </m:dPr>
+                <m:e>
+                  <m:r>
+                    <m:t>1</m:t>
+                  </m:r>
+                  <m:r>
+                    <m:rPr>
+                      <m:sty m:val="p"/>
+                    </m:rPr>
+                    <m:t>+</m:t>
+                  </m:r>
+                  <m:d>
+                    <m:dPr>
+                      <m:begChr m:val="("/>
+                      <m:endChr m:val=")"/>
+                      <m:sepChr m:val=""/>
+                      <m:grow/>
+                    </m:dPr>
+                    <m:e>
+                      <m:r>
+                        <m:t>1</m:t>
+                      </m:r>
+                      <m:r>
+                        <m:rPr>
+                          <m:sty m:val="p"/>
+                        </m:rPr>
+                        <m:t>/</m:t>
+                      </m:r>
+                      <m:r>
+                        <m:t>Q</m:t>
+                      </m:r>
+                    </m:e>
+                  </m:d>
+                </m:e>
+              </m:d>
+            </m:e>
+          </m:rad>
+        </m:oMath>
+      </m:oMathPara>
+    </w:p>
+    <w:p>
+      <w:pPr>
+        <w:pStyle w:val="FirstParagraph"/>
+      </w:pPr>
+      <w:r>
+        <w:t xml:space="preserve">where</w:t>
+      </w:r>
+      <w:r>
+        <w:t xml:space="preserve"> </w:t>
+      </w:r>
+      <m:oMath>
+        <m:r>
+          <m:t>Z</m:t>
+        </m:r>
+      </m:oMath>
+      <w:r>
+        <w:t xml:space="preserve"> </w:t>
+      </w:r>
+      <w:r>
+        <w:t xml:space="preserve">is given by the normal quantile function</w:t>
+      </w:r>
+      <w:r>
+        <w:t xml:space="preserve"> </w:t>
+      </w:r>
+      <m:oMath>
+        <m:r>
+          <m:t>Z</m:t>
+        </m:r>
+        <m:r>
+          <m:rPr>
+            <m:sty m:val="p"/>
+          </m:rPr>
+          <m:t>=</m:t>
+        </m:r>
+        <m:sSub>
+          <m:e>
+            <m:r>
+              <m:t>Q</m:t>
+            </m:r>
+          </m:e>
+          <m:sub>
+            <m:r>
+              <m:t>X</m:t>
+            </m:r>
+          </m:sub>
+        </m:sSub>
+        <m:d>
+          <m:dPr>
+            <m:begChr m:val="("/>
+            <m:endChr m:val=")"/>
+            <m:sepChr m:val=""/>
+            <m:grow/>
+          </m:dPr>
+          <m:e>
+            <m:r>
+              <m:t>1</m:t>
+            </m:r>
+            <m:r>
+              <m:rPr>
+                <m:sty m:val="p"/>
+              </m:rPr>
+              <m:t>−</m:t>
+            </m:r>
+            <m:r>
+              <m:t>α</m:t>
+            </m:r>
+          </m:e>
+        </m:d>
+      </m:oMath>
+      <w:r>
+        <w:t xml:space="preserve"> </w:t>
+      </w:r>
+      <w:r>
+        <w:t xml:space="preserve">with</w:t>
+      </w:r>
+      <w:r>
+        <w:t xml:space="preserve"> </w:t>
+      </w:r>
+      <m:oMath>
+        <m:r>
+          <m:t>μ</m:t>
+        </m:r>
+        <m:r>
+          <m:rPr>
+            <m:sty m:val="p"/>
+          </m:rPr>
+          <m:t>=</m:t>
+        </m:r>
+        <m:r>
+          <m:t>0</m:t>
+        </m:r>
+      </m:oMath>
+      <w:r>
+        <w:t xml:space="preserve"> </w:t>
+      </w:r>
+      <w:r>
+        <w:t xml:space="preserve">and</w:t>
+      </w:r>
+      <w:r>
+        <w:t xml:space="preserve"> </w:t>
+      </w:r>
+      <m:oMath>
+        <m:r>
+          <m:t>σ</m:t>
+        </m:r>
+        <m:r>
+          <m:rPr>
+            <m:sty m:val="p"/>
+          </m:rPr>
+          <m:t>=</m:t>
+        </m:r>
+        <m:r>
+          <m:t>1</m:t>
+        </m:r>
+      </m:oMath>
+      <w:r>
+        <w:t xml:space="preserve"> </w:t>
+      </w:r>
+      <w:r>
+        <w:t xml:space="preserve">for a desired confidence level</w:t>
+      </w:r>
+      <w:r>
+        <w:t xml:space="preserve"> </w:t>
+      </w:r>
+      <m:oMath>
+        <m:r>
+          <m:t>α</m:t>
+        </m:r>
+      </m:oMath>
+      <w:r>
+        <w:t xml:space="preserve">.</w:t>
+      </w:r>
+    </w:p>
+    <w:bookmarkEnd w:id="22"/>
+    <w:bookmarkStart w:id="23" w:name="emperical-validation"/>
+    <w:p>
+      <w:pPr>
+        <w:pStyle w:val="Heading2"/>
+      </w:pPr>
+      <w:r>
+        <w:t xml:space="preserve">Emperical Validation</w:t>
+      </w:r>
+    </w:p>
+    <w:p>
+      <w:pPr>
+        <w:pStyle w:val="FirstParagraph"/>
+      </w:pPr>
+      <w:r>
+        <w:t xml:space="preserve">To validate equations 4 and 5, we simulated genotypic data for two populations with sizes 100 and 1000, each with 100 bi-allelic loci with minor allele frequencies spaced equally between 0.01 and 0.1. We added missing data to each population assigning each locus a missing data rate</w:t>
+      </w:r>
+      <w:r>
+        <w:t xml:space="preserve"> </w:t>
+      </w:r>
+      <m:oMath>
+        <m:sSub>
+          <m:e>
+            <m:r>
+              <m:t>R</m:t>
+            </m:r>
+          </m:e>
+          <m:sub>
+            <m:r>
+              <m:t>m</m:t>
+            </m:r>
+            <m:r>
+              <m:t>q</m:t>
+            </m:r>
+          </m:sub>
+        </m:sSub>
+      </m:oMath>
+      <w:r>
+        <w:t xml:space="preserve"> </w:t>
+      </w:r>
+      <w:r>
+        <w:t xml:space="preserve">from a uniform distribution such that</w:t>
+      </w:r>
+      <w:r>
+        <w:t xml:space="preserve"> </w:t>
+      </w:r>
+      <m:oMath>
+        <m:sSub>
+          <m:e>
+            <m:r>
+              <m:t>R</m:t>
+            </m:r>
+          </m:e>
+          <m:sub>
+            <m:r>
+              <m:t>m</m:t>
+            </m:r>
+            <m:r>
+              <m:t>q</m:t>
+            </m:r>
+          </m:sub>
+        </m:sSub>
+        <m:r>
+          <m:rPr>
+            <m:sty m:val="p"/>
+          </m:rPr>
+          <m:t>∼</m:t>
+        </m:r>
+        <m:r>
+          <m:t>U</m:t>
+        </m:r>
+        <m:d>
+          <m:dPr>
+            <m:begChr m:val="("/>
+            <m:endChr m:val=")"/>
+            <m:sepChr m:val=""/>
+            <m:grow/>
+          </m:dPr>
+          <m:e>
+            <m:r>
+              <m:t>0</m:t>
+            </m:r>
+            <m:r>
+              <m:rPr>
+                <m:sty m:val="p"/>
+              </m:rPr>
+              <m:t>,</m:t>
+            </m:r>
+            <m:r>
+              <m:t>.3</m:t>
+            </m:r>
+          </m:e>
+        </m:d>
+      </m:oMath>
+      <w:r>
+        <w:t xml:space="preserve">, ensuring that overall allele frequencies in each population were maintained. We then used the methods described above to estimate</w:t>
       </w:r>
       <w:r>
         <w:t xml:space="preserve"> </w:t>
@@ -2873,7 +3680,43 @@
         <w:t xml:space="preserve"> </w:t>
       </w:r>
       <w:r>
-        <w:t xml:space="preserve">values can be achieved via standard approaches for single Bernoulli samples of size</w:t>
+        <w:t xml:space="preserve">and</w:t>
+      </w:r>
+      <w:r>
+        <w:t xml:space="preserve"> </w:t>
+      </w:r>
+      <m:oMath>
+        <m:r>
+          <m:t>E</m:t>
+        </m:r>
+        <m:d>
+          <m:dPr>
+            <m:begChr m:val="("/>
+            <m:endChr m:val=")"/>
+            <m:sepChr m:val=""/>
+            <m:grow/>
+          </m:dPr>
+          <m:e>
+            <m:sSub>
+              <m:e>
+                <m:r>
+                  <m:t>N</m:t>
+                </m:r>
+              </m:e>
+              <m:sub>
+                <m:r>
+                  <m:t>S</m:t>
+                </m:r>
+              </m:sub>
+            </m:sSub>
+          </m:e>
+        </m:d>
+      </m:oMath>
+      <w:r>
+        <w:t xml:space="preserve"> </w:t>
+      </w:r>
+      <w:r>
+        <w:t xml:space="preserve">and their variances given</w:t>
       </w:r>
       <w:r>
         <w:t xml:space="preserve"> </w:t>
@@ -2882,31 +3725,2155 @@
         <m:r>
           <m:t>γ</m:t>
         </m:r>
-      </m:oMath>
-      <w:r>
-        <w:t xml:space="preserve">.</w:t>
-      </w:r>
-    </w:p>
-    <w:bookmarkEnd w:id="22"/>
-    <w:bookmarkStart w:id="23" w:name="emperical-simulations"/>
-    <w:p>
-      <w:pPr>
-        <w:pStyle w:val="Heading2"/>
-      </w:pPr>
-      <w:r>
-        <w:t xml:space="preserve">Emperical Simulations</w:t>
+        <m:r>
+          <m:rPr>
+            <m:sty m:val="p"/>
+          </m:rPr>
+          <m:t>=</m:t>
+        </m:r>
+        <m:r>
+          <m:t>30</m:t>
+        </m:r>
+      </m:oMath>
+      <w:r>
+        <w:t xml:space="preserve">. For comparison, we also conducted 10,000 random draws of size</w:t>
+      </w:r>
+      <w:r>
+        <w:t xml:space="preserve"> </w:t>
+      </w:r>
+      <m:oMath>
+        <m:r>
+          <m:t>γ</m:t>
+        </m:r>
+      </m:oMath>
+      <w:r>
+        <w:t xml:space="preserve"> </w:t>
+      </w:r>
+      <w:r>
+        <w:t xml:space="preserve">from each loci in each population, then calculated</w:t>
+      </w:r>
+      <w:r>
+        <w:t xml:space="preserve"> </w:t>
+      </w:r>
+      <m:oMath>
+        <m:r>
+          <m:t>P</m:t>
+        </m:r>
+        <m:d>
+          <m:dPr>
+            <m:begChr m:val="("/>
+            <m:endChr m:val=")"/>
+            <m:sepChr m:val=""/>
+            <m:grow/>
+          </m:dPr>
+          <m:e>
+            <m:sSub>
+              <m:e>
+                <m:r>
+                  <m:t>S</m:t>
+                </m:r>
+              </m:e>
+              <m:sub>
+                <m:r>
+                  <m:t>j</m:t>
+                </m:r>
+                <m:r>
+                  <m:t>q</m:t>
+                </m:r>
+              </m:sub>
+            </m:sSub>
+          </m:e>
+        </m:d>
+      </m:oMath>
+      <w:r>
+        <w:t xml:space="preserve"> </w:t>
+      </w:r>
+      <w:r>
+        <w:t xml:space="preserve">and its variance for each locus empirically and</w:t>
+      </w:r>
+      <w:r>
+        <w:t xml:space="preserve"> </w:t>
+      </w:r>
+      <m:oMath>
+        <m:r>
+          <m:t>E</m:t>
+        </m:r>
+        <m:d>
+          <m:dPr>
+            <m:begChr m:val="("/>
+            <m:endChr m:val=")"/>
+            <m:sepChr m:val=""/>
+            <m:grow/>
+          </m:dPr>
+          <m:e>
+            <m:sSub>
+              <m:e>
+                <m:r>
+                  <m:t>N</m:t>
+                </m:r>
+              </m:e>
+              <m:sub>
+                <m:r>
+                  <m:t>S</m:t>
+                </m:r>
+              </m:sub>
+            </m:sSub>
+          </m:e>
+        </m:d>
+      </m:oMath>
+      <w:r>
+        <w:t xml:space="preserve"> </w:t>
+      </w:r>
+      <w:r>
+        <w:t xml:space="preserve">by summing across all 100 loci for each set of draws. We likewise calculated the variance of</w:t>
+      </w:r>
+      <w:r>
+        <w:t xml:space="preserve"> </w:t>
+      </w:r>
+      <m:oMath>
+        <m:sSub>
+          <m:e>
+            <m:r>
+              <m:t>N</m:t>
+            </m:r>
+          </m:e>
+          <m:sub>
+            <m:r>
+              <m:t>S</m:t>
+            </m:r>
+          </m:sub>
+        </m:sSub>
+      </m:oMath>
+      <w:r>
+        <w:t xml:space="preserve"> </w:t>
+      </w:r>
+      <w:r>
+        <w:t xml:space="preserve">directly across all sets of random draws.</w:t>
       </w:r>
     </w:p>
     <w:p>
       <w:pPr>
-        <w:pStyle w:val="FirstParagraph"/>
-      </w:pPr>
-      <w:r>
-        <w:t xml:space="preserve">To validate Eqns</w:t>
+        <w:pStyle w:val="BodyText"/>
+      </w:pPr>
+      <w:r>
+        <w:t xml:space="preserve">To compare our calculated estimates to the empirical simulations, we used the implementation of the Agresti-Coull</w:t>
+      </w:r>
+      <w:r>
+        <w:t xml:space="preserve"> </w:t>
+      </w:r>
+      <w:r>
+        <w:t xml:space="preserve">(Agresti &amp; Coull, 1998)</w:t>
+      </w:r>
+      <w:r>
+        <w:t xml:space="preserve"> </w:t>
+      </w:r>
+      <w:r>
+        <w:t xml:space="preserve">method from the R package</w:t>
+      </w:r>
+      <w:r>
+        <w:t xml:space="preserve"> </w:t>
+      </w:r>
+      <w:r>
+        <w:rPr>
+          <w:rStyle w:val="VerbatimChar"/>
+        </w:rPr>
+        <w:t xml:space="preserve">binom</w:t>
+      </w:r>
+      <w:r>
+        <w:t xml:space="preserve"> </w:t>
+      </w:r>
+      <w:r>
+        <w:t xml:space="preserve">(Dorai-Raj, 2022)</w:t>
+      </w:r>
+      <w:r>
+        <w:t xml:space="preserve"> </w:t>
+      </w:r>
+      <w:r>
+        <w:t xml:space="preserve">to calculate 95% confidence intervals for each empirical</w:t>
+      </w:r>
+      <w:r>
+        <w:t xml:space="preserve"> </w:t>
+      </w:r>
+      <m:oMath>
+        <m:r>
+          <m:t>P</m:t>
+        </m:r>
+        <m:d>
+          <m:dPr>
+            <m:begChr m:val="("/>
+            <m:endChr m:val=")"/>
+            <m:sepChr m:val=""/>
+            <m:grow/>
+          </m:dPr>
+          <m:e>
+            <m:sSub>
+              <m:e>
+                <m:r>
+                  <m:t>S</m:t>
+                </m:r>
+              </m:e>
+              <m:sub>
+                <m:r>
+                  <m:t>j</m:t>
+                </m:r>
+                <m:r>
+                  <m:t>q</m:t>
+                </m:r>
+              </m:sub>
+            </m:sSub>
+          </m:e>
+        </m:d>
+      </m:oMath>
+      <w:r>
+        <w:t xml:space="preserve">. We also used normal approximation to calculate 95% confidence and prediction intervals for</w:t>
+      </w:r>
+      <w:r>
+        <w:t xml:space="preserve"> </w:t>
+      </w:r>
+      <m:oMath>
+        <m:r>
+          <m:t>E</m:t>
+        </m:r>
+        <m:d>
+          <m:dPr>
+            <m:begChr m:val="("/>
+            <m:endChr m:val=")"/>
+            <m:sepChr m:val=""/>
+            <m:grow/>
+          </m:dPr>
+          <m:e>
+            <m:sSub>
+              <m:e>
+                <m:r>
+                  <m:t>N</m:t>
+                </m:r>
+              </m:e>
+              <m:sub>
+                <m:r>
+                  <m:t>S</m:t>
+                </m:r>
+              </m:sub>
+            </m:sSub>
+          </m:e>
+        </m:d>
+      </m:oMath>
+      <w:r>
+        <w:t xml:space="preserve"> </w:t>
+      </w:r>
+      <w:r>
+        <w:t xml:space="preserve">and</w:t>
+      </w:r>
+      <w:r>
+        <w:t xml:space="preserve"> </w:t>
+      </w:r>
+      <m:oMath>
+        <m:sSub>
+          <m:e>
+            <m:r>
+              <m:t>N</m:t>
+            </m:r>
+          </m:e>
+          <m:sub>
+            <m:r>
+              <m:t>S</m:t>
+            </m:r>
+          </m:sub>
+        </m:sSub>
+      </m:oMath>
+      <w:r>
+        <w:t xml:space="preserve"> </w:t>
+      </w:r>
+      <w:r>
+        <w:t xml:space="preserve">using</w:t>
+      </w:r>
+      <w:r>
+        <w:t xml:space="preserve"> </w:t>
+      </w:r>
+      <m:oMath>
+        <m:sSubSup>
+          <m:e>
+            <m:r>
+              <m:t>σ</m:t>
+            </m:r>
+          </m:e>
+          <m:sub>
+            <m:r>
+              <m:t>E</m:t>
+            </m:r>
+            <m:d>
+              <m:dPr>
+                <m:begChr m:val="("/>
+                <m:endChr m:val=")"/>
+                <m:sepChr m:val=""/>
+                <m:grow/>
+              </m:dPr>
+              <m:e>
+                <m:sSub>
+                  <m:e>
+                    <m:r>
+                      <m:t>n</m:t>
+                    </m:r>
+                  </m:e>
+                  <m:sub>
+                    <m:r>
+                      <m:t>S</m:t>
+                    </m:r>
+                  </m:sub>
+                </m:sSub>
+              </m:e>
+            </m:d>
+          </m:sub>
+          <m:sup>
+            <m:r>
+              <m:t>2</m:t>
+            </m:r>
+          </m:sup>
+        </m:sSubSup>
+      </m:oMath>
+      <w:r>
+        <w:t xml:space="preserve"> </w:t>
+      </w:r>
+      <w:r>
+        <w:t xml:space="preserve">and the variance directly observed from the simulations, respectively.</w:t>
       </w:r>
     </w:p>
     <w:bookmarkEnd w:id="23"/>
     <w:bookmarkEnd w:id="24"/>
+    <w:bookmarkStart w:id="25" w:name="results"/>
+    <w:p>
+      <w:pPr>
+        <w:pStyle w:val="Heading1"/>
+      </w:pPr>
+      <w:r>
+        <w:t xml:space="preserve">Results</w:t>
+      </w:r>
+    </w:p>
+    <w:p>
+      <w:pPr>
+        <w:pStyle w:val="FirstParagraph"/>
+      </w:pPr>
+      <w:r>
+        <w:t xml:space="preserve">The methods described here for calculating</w:t>
+      </w:r>
+      <w:r>
+        <w:t xml:space="preserve"> </w:t>
+      </w:r>
+      <m:oMath>
+        <m:r>
+          <m:t>P</m:t>
+        </m:r>
+        <m:d>
+          <m:dPr>
+            <m:begChr m:val="("/>
+            <m:endChr m:val=")"/>
+            <m:sepChr m:val=""/>
+            <m:grow/>
+          </m:dPr>
+          <m:e>
+            <m:sSub>
+              <m:e>
+                <m:r>
+                  <m:t>S</m:t>
+                </m:r>
+              </m:e>
+              <m:sub>
+                <m:r>
+                  <m:t>j</m:t>
+                </m:r>
+              </m:sub>
+            </m:sSub>
+          </m:e>
+        </m:d>
+      </m:oMath>
+      <w:r>
+        <w:t xml:space="preserve"> </w:t>
+      </w:r>
+      <w:r>
+        <w:t xml:space="preserve">and</w:t>
+      </w:r>
+      <w:r>
+        <w:t xml:space="preserve"> </w:t>
+      </w:r>
+      <m:oMath>
+        <m:r>
+          <m:t>E</m:t>
+        </m:r>
+        <m:d>
+          <m:dPr>
+            <m:begChr m:val="("/>
+            <m:endChr m:val=")"/>
+            <m:sepChr m:val=""/>
+            <m:grow/>
+          </m:dPr>
+          <m:e>
+            <m:sSub>
+              <m:e>
+                <m:r>
+                  <m:t>N</m:t>
+                </m:r>
+              </m:e>
+              <m:sub>
+                <m:r>
+                  <m:t>S</m:t>
+                </m:r>
+              </m:sub>
+            </m:sSub>
+          </m:e>
+        </m:d>
+      </m:oMath>
+      <w:r>
+        <w:t xml:space="preserve"> </w:t>
+      </w:r>
+      <w:r>
+        <w:t xml:space="preserve">performed well. Individual</w:t>
+      </w:r>
+      <w:r>
+        <w:t xml:space="preserve"> </w:t>
+      </w:r>
+      <m:oMath>
+        <m:r>
+          <m:t>P</m:t>
+        </m:r>
+        <m:d>
+          <m:dPr>
+            <m:begChr m:val="("/>
+            <m:endChr m:val=")"/>
+            <m:sepChr m:val=""/>
+            <m:grow/>
+          </m:dPr>
+          <m:e>
+            <m:sSub>
+              <m:e>
+                <m:r>
+                  <m:t>S</m:t>
+                </m:r>
+              </m:e>
+              <m:sub>
+                <m:r>
+                  <m:t>j</m:t>
+                </m:r>
+                <m:r>
+                  <m:t>q</m:t>
+                </m:r>
+              </m:sub>
+            </m:sSub>
+          </m:e>
+        </m:d>
+      </m:oMath>
+      <w:r>
+        <w:t xml:space="preserve"> </w:t>
+      </w:r>
+      <w:r>
+        <w:t xml:space="preserve">values for each locus were within the confidence intervals derived from the simulated values for 97 and 96% of loci from the</w:t>
+      </w:r>
+      <w:r>
+        <w:t xml:space="preserve"> </w:t>
+      </w:r>
+      <m:oMath>
+        <m:r>
+          <m:t>n</m:t>
+        </m:r>
+        <m:r>
+          <m:rPr>
+            <m:sty m:val="p"/>
+          </m:rPr>
+          <m:t>=</m:t>
+        </m:r>
+        <m:r>
+          <m:t>100</m:t>
+        </m:r>
+      </m:oMath>
+      <w:r>
+        <w:t xml:space="preserve"> </w:t>
+      </w:r>
+      <w:r>
+        <w:t xml:space="preserve">and</w:t>
+      </w:r>
+      <w:r>
+        <w:t xml:space="preserve"> </w:t>
+      </w:r>
+      <m:oMath>
+        <m:r>
+          <m:t>n</m:t>
+        </m:r>
+        <m:r>
+          <m:rPr>
+            <m:sty m:val="p"/>
+          </m:rPr>
+          <m:t>=</m:t>
+        </m:r>
+        <m:r>
+          <m:t>1000</m:t>
+        </m:r>
+      </m:oMath>
+      <w:r>
+        <w:t xml:space="preserve"> </w:t>
+      </w:r>
+      <w:r>
+        <w:t xml:space="preserve">populations, respectively (Figure 1). Note that variation along the generally correlated minor allele frequency/</w:t>
+      </w:r>
+      <m:oMath>
+        <m:r>
+          <m:t>P</m:t>
+        </m:r>
+        <m:d>
+          <m:dPr>
+            <m:begChr m:val="("/>
+            <m:endChr m:val=")"/>
+            <m:sepChr m:val=""/>
+            <m:grow/>
+          </m:dPr>
+          <m:e>
+            <m:sSub>
+              <m:e>
+                <m:r>
+                  <m:t>S</m:t>
+                </m:r>
+              </m:e>
+              <m:sub>
+                <m:r>
+                  <m:t>j</m:t>
+                </m:r>
+                <m:r>
+                  <m:t>q</m:t>
+                </m:r>
+              </m:sub>
+            </m:sSub>
+          </m:e>
+        </m:d>
+      </m:oMath>
+      <w:r>
+        <w:t xml:space="preserve"> </w:t>
+      </w:r>
+      <w:r>
+        <w:t xml:space="preserve">axes is due to variations in genotype frequencies in the simulated data for a given minor allele frequency.</w:t>
+      </w:r>
+      <w:r>
+        <w:t xml:space="preserve"> </w:t>
+      </w:r>
+      <m:oMath>
+        <m:r>
+          <m:t>P</m:t>
+        </m:r>
+        <m:d>
+          <m:dPr>
+            <m:begChr m:val="("/>
+            <m:endChr m:val=")"/>
+            <m:sepChr m:val=""/>
+            <m:grow/>
+          </m:dPr>
+          <m:e>
+            <m:sSub>
+              <m:e>
+                <m:r>
+                  <m:t>S</m:t>
+                </m:r>
+              </m:e>
+              <m:sub>
+                <m:r>
+                  <m:t>j</m:t>
+                </m:r>
+                <m:r>
+                  <m:t>q</m:t>
+                </m:r>
+              </m:sub>
+            </m:sSub>
+          </m:e>
+        </m:d>
+      </m:oMath>
+      <w:r>
+        <w:t xml:space="preserve"> </w:t>
+      </w:r>
+      <w:r>
+        <w:t xml:space="preserve">values estimated using equation 4 account for this adequately.</w:t>
+      </w:r>
+    </w:p>
+    <w:p>
+      <w:pPr>
+        <w:pStyle w:val="BodyText"/>
+      </w:pPr>
+      <m:oMath>
+        <m:r>
+          <m:t>E</m:t>
+        </m:r>
+        <m:d>
+          <m:dPr>
+            <m:begChr m:val="("/>
+            <m:endChr m:val=")"/>
+            <m:sepChr m:val=""/>
+            <m:grow/>
+          </m:dPr>
+          <m:e>
+            <m:sSub>
+              <m:e>
+                <m:r>
+                  <m:t>N</m:t>
+                </m:r>
+              </m:e>
+              <m:sub>
+                <m:r>
+                  <m:t>S</m:t>
+                </m:r>
+              </m:sub>
+            </m:sSub>
+          </m:e>
+        </m:d>
+      </m:oMath>
+      <w:r>
+        <w:t xml:space="preserve"> </w:t>
+      </w:r>
+      <w:r>
+        <w:t xml:space="preserve">values estimated with equation 5 were similarly accurate and were within the 95% confidence intervals produced using the simulated</w:t>
+      </w:r>
+      <w:r>
+        <w:t xml:space="preserve"> </w:t>
+      </w:r>
+      <m:oMath>
+        <m:sSub>
+          <m:e>
+            <m:r>
+              <m:t>N</m:t>
+            </m:r>
+          </m:e>
+          <m:sub>
+            <m:r>
+              <m:t>S</m:t>
+            </m:r>
+          </m:sub>
+        </m:sSub>
+      </m:oMath>
+      <w:r>
+        <w:t xml:space="preserve"> </w:t>
+      </w:r>
+      <w:r>
+        <w:t xml:space="preserve">for both population sizes (Figure 2). Likewise, the 95% prediction intervals calculated using</w:t>
+      </w:r>
+      <w:r>
+        <w:t xml:space="preserve"> </w:t>
+      </w:r>
+      <m:oMath>
+        <m:sSubSup>
+          <m:e>
+            <m:r>
+              <m:t>σ</m:t>
+            </m:r>
+          </m:e>
+          <m:sub>
+            <m:r>
+              <m:t>E</m:t>
+            </m:r>
+            <m:d>
+              <m:dPr>
+                <m:begChr m:val="("/>
+                <m:endChr m:val=")"/>
+                <m:sepChr m:val=""/>
+                <m:grow/>
+              </m:dPr>
+              <m:e>
+                <m:sSub>
+                  <m:e>
+                    <m:r>
+                      <m:t>n</m:t>
+                    </m:r>
+                  </m:e>
+                  <m:sub>
+                    <m:r>
+                      <m:t>S</m:t>
+                    </m:r>
+                  </m:sub>
+                </m:sSub>
+              </m:e>
+            </m:d>
+          </m:sub>
+          <m:sup>
+            <m:r>
+              <m:t>2</m:t>
+            </m:r>
+          </m:sup>
+        </m:sSubSup>
+      </m:oMath>
+      <w:r>
+        <w:t xml:space="preserve"> </w:t>
+      </w:r>
+      <w:r>
+        <w:t xml:space="preserve">via equation 7 contained 96.1 and 95.3% of the simulated</w:t>
+      </w:r>
+      <w:r>
+        <w:t xml:space="preserve"> </w:t>
+      </w:r>
+      <m:oMath>
+        <m:sSub>
+          <m:e>
+            <m:r>
+              <m:t>N</m:t>
+            </m:r>
+          </m:e>
+          <m:sub>
+            <m:r>
+              <m:t>S</m:t>
+            </m:r>
+          </m:sub>
+        </m:sSub>
+      </m:oMath>
+      <w:r>
+        <w:t xml:space="preserve"> </w:t>
+      </w:r>
+      <w:r>
+        <w:t xml:space="preserve">values for</w:t>
+      </w:r>
+      <w:r>
+        <w:t xml:space="preserve"> </w:t>
+      </w:r>
+      <m:oMath>
+        <m:r>
+          <m:t>n</m:t>
+        </m:r>
+        <m:r>
+          <m:rPr>
+            <m:sty m:val="p"/>
+          </m:rPr>
+          <m:t>=</m:t>
+        </m:r>
+        <m:r>
+          <m:t>100</m:t>
+        </m:r>
+      </m:oMath>
+      <w:r>
+        <w:t xml:space="preserve"> </w:t>
+      </w:r>
+      <w:r>
+        <w:t xml:space="preserve">and</w:t>
+      </w:r>
+      <w:r>
+        <w:t xml:space="preserve"> </w:t>
+      </w:r>
+      <m:oMath>
+        <m:r>
+          <m:t>n</m:t>
+        </m:r>
+        <m:r>
+          <m:rPr>
+            <m:sty m:val="p"/>
+          </m:rPr>
+          <m:t>=</m:t>
+        </m:r>
+        <m:r>
+          <m:t>1000</m:t>
+        </m:r>
+      </m:oMath>
+      <w:r>
+        <w:t xml:space="preserve">, respectively (Figure 2).</w:t>
+      </w:r>
+    </w:p>
+    <w:bookmarkEnd w:id="25"/>
+    <w:bookmarkStart w:id="26" w:name="discussion"/>
+    <w:p>
+      <w:pPr>
+        <w:pStyle w:val="Heading1"/>
+      </w:pPr>
+      <w:r>
+        <w:t xml:space="preserve">Discussion</w:t>
+      </w:r>
+    </w:p>
+    <w:p>
+      <w:pPr>
+        <w:pStyle w:val="FirstParagraph"/>
+      </w:pPr>
+      <w:r>
+        <w:t xml:space="preserve">We present here an method to correct for the probability that a given loci would be observed as segregating following rarefaction to a given sample size. This provides for the straightforward estimation of the total number of segregating sites which would be observed in a population sample at any reduced size, and therefore provides a way to standardize that metric across samples from different populations. We also show that this approach is unbiased by allele frequency or missing data variation across individual samples or loci.</w:t>
+      </w:r>
+    </w:p>
+    <w:p>
+      <w:pPr>
+        <w:pStyle w:val="BodyText"/>
+      </w:pPr>
+      <w:r>
+        <w:t xml:space="preserve">Our estimator should useful given that the number of segregating sites can provide an excellent counterpoint to measures of genetic diversity that are based on allele frequencies (such as observed and expected heterozygosity). For example, populations that have experienced a recent population expansion will often carry an excess of low frequency variants</w:t>
+      </w:r>
+      <w:r>
+        <w:t xml:space="preserve"> </w:t>
+      </w:r>
+      <w:r>
+        <w:t xml:space="preserve">(Gattepaille et al., 2013)</w:t>
+      </w:r>
+      <w:r>
+        <w:t xml:space="preserve"> </w:t>
+      </w:r>
+      <w:r>
+        <w:t xml:space="preserve">caused by the recent increase in the overall rate at which mutations are produced in the population and the relative lack of time for any such new variants to drift to higher frequencies. The average expected heterozygosity across segregating sites may actually be lower (or at least lower than expected) in such cases than populations which have been demographically static, but they will carry far more segregating sites. A recent study in yellow perch provides an excellent example of such: several recently expanded populations show a relatively slight difference in heterozygosity in comparison to other, more demographically static populations but are segregating at far more loci</w:t>
+      </w:r>
+      <w:r>
+        <w:t xml:space="preserve"> </w:t>
+      </w:r>
+      <w:r>
+        <w:t xml:space="preserve">(Schraidt et al., 2023)</w:t>
+      </w:r>
+      <w:r>
+        <w:t xml:space="preserve">.</w:t>
+      </w:r>
+    </w:p>
+    <w:p>
+      <w:pPr>
+        <w:pStyle w:val="BodyText"/>
+      </w:pPr>
+      <w:r>
+        <w:t xml:space="preserve">In cases like this, it is particularly important that the number of segregating sites is being properly calculated across populations, since failing to correct for differences in sample size or data missingness could mask biologically interesting signals of demographic history and obscure a critical facet of overall genomic diversity. The</w:t>
+      </w:r>
+      <w:r>
+        <w:t xml:space="preserve"> </w:t>
+      </w:r>
+      <m:oMath>
+        <m:r>
+          <m:t>E</m:t>
+        </m:r>
+        <m:d>
+          <m:dPr>
+            <m:begChr m:val="("/>
+            <m:endChr m:val=")"/>
+            <m:sepChr m:val=""/>
+            <m:grow/>
+          </m:dPr>
+          <m:e>
+            <m:sSub>
+              <m:e>
+                <m:r>
+                  <m:t>N</m:t>
+                </m:r>
+              </m:e>
+              <m:sub>
+                <m:r>
+                  <m:t>S</m:t>
+                </m:r>
+              </m:sub>
+            </m:sSub>
+          </m:e>
+        </m:d>
+      </m:oMath>
+      <w:r>
+        <w:t xml:space="preserve"> </w:t>
+      </w:r>
+      <w:r>
+        <w:t xml:space="preserve">method we present here should therefore be a useful for future studies of genetic diversity, and is currently available for use via the function</w:t>
+      </w:r>
+      <w:r>
+        <w:t xml:space="preserve"> </w:t>
+      </w:r>
+      <w:r>
+        <w:t xml:space="preserve">“</w:t>
+      </w:r>
+      <w:r>
+        <w:t xml:space="preserve">calc_seg_sites()</w:t>
+      </w:r>
+      <w:r>
+        <w:t xml:space="preserve">”</w:t>
+      </w:r>
+      <w:r>
+        <w:t xml:space="preserve"> </w:t>
+      </w:r>
+      <w:r>
+        <w:t xml:space="preserve">in the R package</w:t>
+      </w:r>
+      <w:r>
+        <w:t xml:space="preserve"> </w:t>
+      </w:r>
+      <w:r>
+        <w:t xml:space="preserve">“</w:t>
+      </w:r>
+      <w:r>
+        <w:t xml:space="preserve">snpR</w:t>
+      </w:r>
+      <w:r>
+        <w:t xml:space="preserve">”</w:t>
+      </w:r>
+      <w:r>
+        <w:t xml:space="preserve"> </w:t>
+      </w:r>
+      <w:r>
+        <w:t xml:space="preserve">(Hemstrom &amp; Jones, 2023)</w:t>
+      </w:r>
+      <w:r>
+        <w:t xml:space="preserve">.</w:t>
+      </w:r>
+    </w:p>
+    <w:bookmarkEnd w:id="26"/>
+    <w:bookmarkStart w:id="27" w:name="references"/>
+    <w:p>
+      <w:pPr>
+        <w:pStyle w:val="Heading1"/>
+      </w:pPr>
+      <w:r>
+        <w:t xml:space="preserve">References</w:t>
+      </w:r>
+    </w:p>
+    <w:bookmarkEnd w:id="27"/>
+    <w:bookmarkStart w:id="56" w:name="figure-captions"/>
+    <w:p>
+      <w:pPr>
+        <w:pStyle w:val="Heading1"/>
+      </w:pPr>
+      <w:r>
+        <w:t xml:space="preserve">Figure Captions:</w:t>
+      </w:r>
+    </w:p>
+    <w:p>
+      <w:pPr>
+        <w:pStyle w:val="FirstParagraph"/>
+      </w:pPr>
+      <w:r>
+        <w:t xml:space="preserve">Figure 1: The expected probabilities</w:t>
+      </w:r>
+      <w:r>
+        <w:t xml:space="preserve"> </w:t>
+      </w:r>
+      <m:oMath>
+        <m:r>
+          <m:t>P</m:t>
+        </m:r>
+        <m:d>
+          <m:dPr>
+            <m:begChr m:val="("/>
+            <m:endChr m:val=")"/>
+            <m:sepChr m:val=""/>
+            <m:grow/>
+          </m:dPr>
+          <m:e>
+            <m:sSub>
+              <m:e>
+                <m:r>
+                  <m:t>S</m:t>
+                </m:r>
+              </m:e>
+              <m:sub>
+                <m:r>
+                  <m:t>j</m:t>
+                </m:r>
+                <m:r>
+                  <m:rPr>
+                    <m:sty m:val="p"/>
+                  </m:rPr>
+                  <m:t>,</m:t>
+                </m:r>
+                <m:r>
+                  <m:t>a</m:t>
+                </m:r>
+              </m:sub>
+            </m:sSub>
+          </m:e>
+        </m:d>
+      </m:oMath>
+      <w:r>
+        <w:t xml:space="preserve"> </w:t>
+      </w:r>
+      <w:r>
+        <w:t xml:space="preserve">of observing a segregating site at a locus for loci with different minor allele frequencies. Probabilities are derived from Equation 4 for each locus</w:t>
+      </w:r>
+      <w:r>
+        <w:t xml:space="preserve"> </w:t>
+      </w:r>
+      <w:r>
+        <w:rPr>
+          <w:iCs/>
+          <w:i/>
+        </w:rPr>
+        <w:t xml:space="preserve">a</w:t>
+      </w:r>
+      <w:r>
+        <w:t xml:space="preserve"> </w:t>
+      </w:r>
+      <w:r>
+        <w:t xml:space="preserve">for population sizes of 100 (left) and 1000 (right), each rarefacted to</w:t>
+      </w:r>
+      <w:r>
+        <w:t xml:space="preserve"> </w:t>
+      </w:r>
+      <m:oMath>
+        <m:r>
+          <m:t>n</m:t>
+        </m:r>
+        <m:r>
+          <m:rPr>
+            <m:sty m:val="p"/>
+          </m:rPr>
+          <m:t>=</m:t>
+        </m:r>
+        <m:r>
+          <m:t>30</m:t>
+        </m:r>
+      </m:oMath>
+      <w:r>
+        <w:t xml:space="preserve">. Each locus has a random, independent percentage of missing data which varies between 0 and 30. Points are colored depending on if they fell within a 95% confidence level based on 10,000 random re-samplings of each population to 30 individuals.</w:t>
+      </w:r>
+    </w:p>
+    <w:p>
+      <w:pPr>
+        <w:pStyle w:val="BodyText"/>
+      </w:pPr>
+      <w:r>
+        <w:t xml:space="preserve">Figure 2: The expected total number of segregating sites</w:t>
+      </w:r>
+      <w:r>
+        <w:t xml:space="preserve"> </w:t>
+      </w:r>
+      <m:oMath>
+        <m:r>
+          <m:t>E</m:t>
+        </m:r>
+        <m:d>
+          <m:dPr>
+            <m:begChr m:val="("/>
+            <m:endChr m:val=")"/>
+            <m:sepChr m:val=""/>
+            <m:grow/>
+          </m:dPr>
+          <m:e>
+            <m:sSub>
+              <m:e>
+                <m:r>
+                  <m:t>N</m:t>
+                </m:r>
+              </m:e>
+              <m:sub>
+                <m:r>
+                  <m:t>S</m:t>
+                </m:r>
+              </m:sub>
+            </m:sSub>
+          </m:e>
+        </m:d>
+      </m:oMath>
+      <w:r>
+        <w:t xml:space="preserve"> </w:t>
+      </w:r>
+      <w:r>
+        <w:t xml:space="preserve">from populations of either 100 or 1,000 sampled to 30 individuals as calculated via Equation 5 vs that observed from 10,000 random re-samplings to 30 individuals. 95% Confidence and prediction intervals for</w:t>
+      </w:r>
+      <w:r>
+        <w:t xml:space="preserve"> </w:t>
+      </w:r>
+      <m:oMath>
+        <m:r>
+          <m:t>E</m:t>
+        </m:r>
+        <m:d>
+          <m:dPr>
+            <m:begChr m:val="("/>
+            <m:endChr m:val=")"/>
+            <m:sepChr m:val=""/>
+            <m:grow/>
+          </m:dPr>
+          <m:e>
+            <m:sSub>
+              <m:e>
+                <m:r>
+                  <m:t>N</m:t>
+                </m:r>
+              </m:e>
+              <m:sub>
+                <m:r>
+                  <m:t>S</m:t>
+                </m:r>
+              </m:sub>
+            </m:sSub>
+          </m:e>
+        </m:d>
+      </m:oMath>
+      <w:r>
+        <w:t xml:space="preserve"> </w:t>
+      </w:r>
+      <w:r>
+        <w:t xml:space="preserve">are shown, calculated according to Equations 8 and 9. Observed</w:t>
+      </w:r>
+      <w:r>
+        <w:t xml:space="preserve"> </w:t>
+      </w:r>
+      <m:oMath>
+        <m:sSub>
+          <m:e>
+            <m:r>
+              <m:t>N</m:t>
+            </m:r>
+          </m:e>
+          <m:sub>
+            <m:r>
+              <m:t>S</m:t>
+            </m:r>
+          </m:sub>
+        </m:sSub>
+      </m:oMath>
+      <w:r>
+        <w:t xml:space="preserve"> </w:t>
+      </w:r>
+      <w:r>
+        <w:t xml:space="preserve">values from each re-sample are colored depending on if they fell within the estimated 95% prediction interval. The mean</w:t>
+      </w:r>
+      <w:r>
+        <w:t xml:space="preserve"> </w:t>
+      </w:r>
+      <m:oMath>
+        <m:sSub>
+          <m:e>
+            <m:r>
+              <m:t>N</m:t>
+            </m:r>
+          </m:e>
+          <m:sub>
+            <m:r>
+              <m:t>S</m:t>
+            </m:r>
+          </m:sub>
+        </m:sSub>
+      </m:oMath>
+      <w:r>
+        <w:t xml:space="preserve"> </w:t>
+      </w:r>
+      <w:r>
+        <w:t xml:space="preserve">across all re-samples is marked with a triangle, colored depending on if it fell within the estimated 95% confidence interval.</w:t>
+      </w:r>
+    </w:p>
+    <w:bookmarkStart w:id="55" w:name="refs"/>
+    <w:bookmarkStart w:id="29" w:name="ref-agrestiApproximateBetterExact1998"/>
+    <w:p>
+      <w:pPr>
+        <w:pStyle w:val="Bibliography"/>
+      </w:pPr>
+      <w:r>
+        <w:t xml:space="preserve">Agresti, A., &amp; Coull, B. A. (1998). Approximate is</w:t>
+      </w:r>
+      <w:r>
+        <w:t xml:space="preserve"> </w:t>
+      </w:r>
+      <w:r>
+        <w:t xml:space="preserve">Better</w:t>
+      </w:r>
+      <w:r>
+        <w:t xml:space="preserve"> </w:t>
+      </w:r>
+      <w:r>
+        <w:t xml:space="preserve">than</w:t>
+      </w:r>
+      <w:r>
+        <w:t xml:space="preserve"> </w:t>
+      </w:r>
+      <w:r>
+        <w:t xml:space="preserve">“</w:t>
+      </w:r>
+      <w:r>
+        <w:t xml:space="preserve">Exact</w:t>
+      </w:r>
+      <w:r>
+        <w:t xml:space="preserve">”</w:t>
+      </w:r>
+      <w:r>
+        <w:t xml:space="preserve"> </w:t>
+      </w:r>
+      <w:r>
+        <w:t xml:space="preserve">for</w:t>
+      </w:r>
+      <w:r>
+        <w:t xml:space="preserve"> </w:t>
+      </w:r>
+      <w:r>
+        <w:t xml:space="preserve">Interval</w:t>
+      </w:r>
+      <w:r>
+        <w:t xml:space="preserve"> </w:t>
+      </w:r>
+      <w:r>
+        <w:t xml:space="preserve">Estimation</w:t>
+      </w:r>
+      <w:r>
+        <w:t xml:space="preserve"> </w:t>
+      </w:r>
+      <w:r>
+        <w:t xml:space="preserve">of</w:t>
+      </w:r>
+      <w:r>
+        <w:t xml:space="preserve"> </w:t>
+      </w:r>
+      <w:r>
+        <w:t xml:space="preserve">Binomial</w:t>
+      </w:r>
+      <w:r>
+        <w:t xml:space="preserve"> </w:t>
+      </w:r>
+      <w:r>
+        <w:t xml:space="preserve">Proportions</w:t>
+      </w:r>
+      <w:r>
+        <w:t xml:space="preserve">.</w:t>
+      </w:r>
+      <w:r>
+        <w:t xml:space="preserve"> </w:t>
+      </w:r>
+      <w:r>
+        <w:rPr>
+          <w:iCs/>
+          <w:i/>
+        </w:rPr>
+        <w:t xml:space="preserve">The American Statistician</w:t>
+      </w:r>
+      <w:r>
+        <w:t xml:space="preserve">,</w:t>
+      </w:r>
+      <w:r>
+        <w:t xml:space="preserve"> </w:t>
+      </w:r>
+      <w:r>
+        <w:rPr>
+          <w:iCs/>
+          <w:i/>
+        </w:rPr>
+        <w:t xml:space="preserve">52</w:t>
+      </w:r>
+      <w:r>
+        <w:t xml:space="preserve">(2), 119–126.</w:t>
+      </w:r>
+      <w:r>
+        <w:t xml:space="preserve"> </w:t>
+      </w:r>
+      <w:hyperlink r:id="rId28">
+        <w:r>
+          <w:rPr>
+            <w:rStyle w:val="Hyperlink"/>
+          </w:rPr>
+          <w:t xml:space="preserve">https://doi.org/10.1080/00031305.1998.10480550</w:t>
+        </w:r>
+      </w:hyperlink>
+    </w:p>
+    <w:bookmarkEnd w:id="29"/>
+    <w:bookmarkStart w:id="31" w:name="X29320dbfb50ee9c8f9df369928e1a661f848ca5"/>
+    <w:p>
+      <w:pPr>
+        <w:pStyle w:val="Bibliography"/>
+      </w:pPr>
+      <w:r>
+        <w:t xml:space="preserve">DeWoody, J. A., Harder, A. M., Mathur, S., &amp; Willoughby, J. R. (2021). The long-standing significance of genetic diversity in conservation.</w:t>
+      </w:r>
+      <w:r>
+        <w:t xml:space="preserve"> </w:t>
+      </w:r>
+      <w:r>
+        <w:rPr>
+          <w:iCs/>
+          <w:i/>
+        </w:rPr>
+        <w:t xml:space="preserve">Molecular Ecology</w:t>
+      </w:r>
+      <w:r>
+        <w:t xml:space="preserve">,</w:t>
+      </w:r>
+      <w:r>
+        <w:t xml:space="preserve"> </w:t>
+      </w:r>
+      <w:r>
+        <w:rPr>
+          <w:iCs/>
+          <w:i/>
+        </w:rPr>
+        <w:t xml:space="preserve">30</w:t>
+      </w:r>
+      <w:r>
+        <w:t xml:space="preserve">(17), 4147–4154.</w:t>
+      </w:r>
+      <w:r>
+        <w:t xml:space="preserve"> </w:t>
+      </w:r>
+      <w:hyperlink r:id="rId30">
+        <w:r>
+          <w:rPr>
+            <w:rStyle w:val="Hyperlink"/>
+          </w:rPr>
+          <w:t xml:space="preserve">https://doi.org/10.1111/mec.16051</w:t>
+        </w:r>
+      </w:hyperlink>
+    </w:p>
+    <w:bookmarkEnd w:id="31"/>
+    <w:bookmarkStart w:id="33" w:name="ref-dorai-rajBinomBinomialConfidence2022"/>
+    <w:p>
+      <w:pPr>
+        <w:pStyle w:val="Bibliography"/>
+      </w:pPr>
+      <w:r>
+        <w:t xml:space="preserve">Dorai-Raj, S. (2022).</w:t>
+      </w:r>
+      <w:r>
+        <w:t xml:space="preserve"> </w:t>
+      </w:r>
+      <w:r>
+        <w:rPr>
+          <w:iCs/>
+          <w:i/>
+        </w:rPr>
+        <w:t xml:space="preserve">Binom:</w:t>
+      </w:r>
+      <w:r>
+        <w:rPr>
+          <w:iCs/>
+          <w:i/>
+        </w:rPr>
+        <w:t xml:space="preserve"> </w:t>
+      </w:r>
+      <w:r>
+        <w:rPr>
+          <w:iCs/>
+          <w:i/>
+        </w:rPr>
+        <w:t xml:space="preserve">Binomial</w:t>
+      </w:r>
+      <w:r>
+        <w:rPr>
+          <w:iCs/>
+          <w:i/>
+        </w:rPr>
+        <w:t xml:space="preserve"> </w:t>
+      </w:r>
+      <w:r>
+        <w:rPr>
+          <w:iCs/>
+          <w:i/>
+        </w:rPr>
+        <w:t xml:space="preserve">confidence intervals for several parameterizations</w:t>
+      </w:r>
+      <w:r>
+        <w:t xml:space="preserve"> </w:t>
+      </w:r>
+      <w:r>
+        <w:t xml:space="preserve">[Manual].</w:t>
+      </w:r>
+      <w:r>
+        <w:t xml:space="preserve"> </w:t>
+      </w:r>
+      <w:hyperlink r:id="rId32">
+        <w:r>
+          <w:rPr>
+            <w:rStyle w:val="Hyperlink"/>
+          </w:rPr>
+          <w:t xml:space="preserve">https://CRAN.R-project.org/package=binom</w:t>
+        </w:r>
+      </w:hyperlink>
+    </w:p>
+    <w:bookmarkEnd w:id="33"/>
+    <w:bookmarkStart w:id="34" w:name="Xc5643665fe482d4c1c9e1c1b9672c29f773ea12"/>
+    <w:p>
+      <w:pPr>
+        <w:pStyle w:val="Bibliography"/>
+      </w:pPr>
+      <w:r>
+        <w:t xml:space="preserve">Frankham, R., Briscoe, D. A., &amp; Ballou, J. D. (2002).</w:t>
+      </w:r>
+      <w:r>
+        <w:t xml:space="preserve"> </w:t>
+      </w:r>
+      <w:r>
+        <w:rPr>
+          <w:iCs/>
+          <w:i/>
+        </w:rPr>
+        <w:t xml:space="preserve">Introduction to conservation genetics</w:t>
+      </w:r>
+      <w:r>
+        <w:t xml:space="preserve">. Cambridge university press.</w:t>
+      </w:r>
+    </w:p>
+    <w:bookmarkEnd w:id="34"/>
+    <w:bookmarkStart w:id="36" w:name="X784a7bda6e5f0d3d33894c512bb3794f4576593"/>
+    <w:p>
+      <w:pPr>
+        <w:pStyle w:val="Bibliography"/>
+      </w:pPr>
+      <w:r>
+        <w:t xml:space="preserve">Gattepaille, L. M., Jakobsson, M., &amp; Blum, M. G. (2013). Inferring population size changes with sequence and</w:t>
+      </w:r>
+      <w:r>
+        <w:t xml:space="preserve"> </w:t>
+      </w:r>
+      <w:r>
+        <w:t xml:space="preserve">SNP</w:t>
+      </w:r>
+      <w:r>
+        <w:t xml:space="preserve"> </w:t>
+      </w:r>
+      <w:r>
+        <w:t xml:space="preserve">data: Lessons from human bottlenecks.</w:t>
+      </w:r>
+      <w:r>
+        <w:t xml:space="preserve"> </w:t>
+      </w:r>
+      <w:r>
+        <w:rPr>
+          <w:iCs/>
+          <w:i/>
+        </w:rPr>
+        <w:t xml:space="preserve">Heredity</w:t>
+      </w:r>
+      <w:r>
+        <w:t xml:space="preserve">,</w:t>
+      </w:r>
+      <w:r>
+        <w:t xml:space="preserve"> </w:t>
+      </w:r>
+      <w:r>
+        <w:rPr>
+          <w:iCs/>
+          <w:i/>
+        </w:rPr>
+        <w:t xml:space="preserve">110</w:t>
+      </w:r>
+      <w:r>
+        <w:t xml:space="preserve">(5), 409–419.</w:t>
+      </w:r>
+      <w:r>
+        <w:t xml:space="preserve"> </w:t>
+      </w:r>
+      <w:hyperlink r:id="rId35">
+        <w:r>
+          <w:rPr>
+            <w:rStyle w:val="Hyperlink"/>
+          </w:rPr>
+          <w:t xml:space="preserve">https://doi.org/10.1038/hdy.2012.120</w:t>
+        </w:r>
+      </w:hyperlink>
+    </w:p>
+    <w:bookmarkEnd w:id="36"/>
+    <w:bookmarkStart w:id="38" w:name="ref-hemstromSnpRUserFriendly2023"/>
+    <w:p>
+      <w:pPr>
+        <w:pStyle w:val="Bibliography"/>
+      </w:pPr>
+      <w:r>
+        <w:t xml:space="preserve">Hemstrom, W., &amp; Jones, M. (2023).</w:t>
+      </w:r>
+      <w:r>
+        <w:t xml:space="preserve"> </w:t>
+      </w:r>
+      <w:r>
+        <w:t xml:space="preserve">snpR</w:t>
+      </w:r>
+      <w:r>
+        <w:t xml:space="preserve">:</w:t>
+      </w:r>
+      <w:r>
+        <w:t xml:space="preserve"> </w:t>
+      </w:r>
+      <w:r>
+        <w:t xml:space="preserve">User</w:t>
+      </w:r>
+      <w:r>
+        <w:t xml:space="preserve"> </w:t>
+      </w:r>
+      <w:r>
+        <w:t xml:space="preserve">friendly population genomics for</w:t>
+      </w:r>
+      <w:r>
+        <w:t xml:space="preserve"> </w:t>
+      </w:r>
+      <w:r>
+        <w:t xml:space="preserve">SNP</w:t>
+      </w:r>
+      <w:r>
+        <w:t xml:space="preserve"> </w:t>
+      </w:r>
+      <w:r>
+        <w:t xml:space="preserve">data sets with categorical metadata.</w:t>
+      </w:r>
+      <w:r>
+        <w:t xml:space="preserve"> </w:t>
+      </w:r>
+      <w:r>
+        <w:rPr>
+          <w:iCs/>
+          <w:i/>
+        </w:rPr>
+        <w:t xml:space="preserve">Molecular Ecology Resources</w:t>
+      </w:r>
+      <w:r>
+        <w:t xml:space="preserve">,</w:t>
+      </w:r>
+      <w:r>
+        <w:t xml:space="preserve"> </w:t>
+      </w:r>
+      <w:r>
+        <w:rPr>
+          <w:iCs/>
+          <w:i/>
+        </w:rPr>
+        <w:t xml:space="preserve">23</w:t>
+      </w:r>
+      <w:r>
+        <w:t xml:space="preserve">(4), 962–973.</w:t>
+      </w:r>
+      <w:r>
+        <w:t xml:space="preserve"> </w:t>
+      </w:r>
+      <w:hyperlink r:id="rId37">
+        <w:r>
+          <w:rPr>
+            <w:rStyle w:val="Hyperlink"/>
+          </w:rPr>
+          <w:t xml:space="preserve">https://doi.org/10.1111/1755-0998.13721</w:t>
+        </w:r>
+      </w:hyperlink>
+    </w:p>
+    <w:bookmarkEnd w:id="38"/>
+    <w:bookmarkStart w:id="40" w:name="X88b13240bf84613a23e26733b40399c8e5f98ea"/>
+    <w:p>
+      <w:pPr>
+        <w:pStyle w:val="Bibliography"/>
+      </w:pPr>
+      <w:r>
+        <w:t xml:space="preserve">Hurlbert, S. H. (1971). The</w:t>
+      </w:r>
+      <w:r>
+        <w:t xml:space="preserve"> </w:t>
+      </w:r>
+      <w:r>
+        <w:t xml:space="preserve">Nonconcept</w:t>
+      </w:r>
+      <w:r>
+        <w:t xml:space="preserve"> </w:t>
+      </w:r>
+      <w:r>
+        <w:t xml:space="preserve">of</w:t>
+      </w:r>
+      <w:r>
+        <w:t xml:space="preserve"> </w:t>
+      </w:r>
+      <w:r>
+        <w:t xml:space="preserve">Species</w:t>
+      </w:r>
+      <w:r>
+        <w:t xml:space="preserve"> </w:t>
+      </w:r>
+      <w:r>
+        <w:t xml:space="preserve">Diversity</w:t>
+      </w:r>
+      <w:r>
+        <w:t xml:space="preserve">:</w:t>
+      </w:r>
+      <w:r>
+        <w:t xml:space="preserve"> </w:t>
+      </w:r>
+      <w:r>
+        <w:t xml:space="preserve">A</w:t>
+      </w:r>
+      <w:r>
+        <w:t xml:space="preserve"> </w:t>
+      </w:r>
+      <w:r>
+        <w:t xml:space="preserve">Critique</w:t>
+      </w:r>
+      <w:r>
+        <w:t xml:space="preserve"> </w:t>
+      </w:r>
+      <w:r>
+        <w:t xml:space="preserve">and</w:t>
+      </w:r>
+      <w:r>
+        <w:t xml:space="preserve"> </w:t>
+      </w:r>
+      <w:r>
+        <w:t xml:space="preserve">Alternative</w:t>
+      </w:r>
+      <w:r>
+        <w:t xml:space="preserve"> </w:t>
+      </w:r>
+      <w:r>
+        <w:t xml:space="preserve">Parameters</w:t>
+      </w:r>
+      <w:r>
+        <w:t xml:space="preserve">.</w:t>
+      </w:r>
+      <w:r>
+        <w:t xml:space="preserve"> </w:t>
+      </w:r>
+      <w:r>
+        <w:rPr>
+          <w:iCs/>
+          <w:i/>
+        </w:rPr>
+        <w:t xml:space="preserve">Ecology</w:t>
+      </w:r>
+      <w:r>
+        <w:t xml:space="preserve">,</w:t>
+      </w:r>
+      <w:r>
+        <w:t xml:space="preserve"> </w:t>
+      </w:r>
+      <w:r>
+        <w:rPr>
+          <w:iCs/>
+          <w:i/>
+        </w:rPr>
+        <w:t xml:space="preserve">52</w:t>
+      </w:r>
+      <w:r>
+        <w:t xml:space="preserve">(4), 577–586.</w:t>
+      </w:r>
+      <w:r>
+        <w:t xml:space="preserve"> </w:t>
+      </w:r>
+      <w:hyperlink r:id="rId39">
+        <w:r>
+          <w:rPr>
+            <w:rStyle w:val="Hyperlink"/>
+          </w:rPr>
+          <w:t xml:space="preserve">https://doi.org/10.2307/1934145</w:t>
+        </w:r>
+      </w:hyperlink>
+    </w:p>
+    <w:bookmarkEnd w:id="40"/>
+    <w:bookmarkStart w:id="42" w:name="Xb2af123d8b5d890b061635e895585449964a348"/>
+    <w:p>
+      <w:pPr>
+        <w:pStyle w:val="Bibliography"/>
+      </w:pPr>
+      <w:r>
+        <w:t xml:space="preserve">Kalinowski, S. T. (2004). Counting</w:t>
+      </w:r>
+      <w:r>
+        <w:t xml:space="preserve"> </w:t>
+      </w:r>
+      <w:r>
+        <w:t xml:space="preserve">Alleles</w:t>
+      </w:r>
+      <w:r>
+        <w:t xml:space="preserve"> </w:t>
+      </w:r>
+      <w:r>
+        <w:t xml:space="preserve">with</w:t>
+      </w:r>
+      <w:r>
+        <w:t xml:space="preserve"> </w:t>
+      </w:r>
+      <w:r>
+        <w:t xml:space="preserve">Rarefaction</w:t>
+      </w:r>
+      <w:r>
+        <w:t xml:space="preserve">:</w:t>
+      </w:r>
+      <w:r>
+        <w:t xml:space="preserve"> </w:t>
+      </w:r>
+      <w:r>
+        <w:t xml:space="preserve">Private</w:t>
+      </w:r>
+      <w:r>
+        <w:t xml:space="preserve"> </w:t>
+      </w:r>
+      <w:r>
+        <w:t xml:space="preserve">Alleles</w:t>
+      </w:r>
+      <w:r>
+        <w:t xml:space="preserve"> </w:t>
+      </w:r>
+      <w:r>
+        <w:t xml:space="preserve">and</w:t>
+      </w:r>
+      <w:r>
+        <w:t xml:space="preserve"> </w:t>
+      </w:r>
+      <w:r>
+        <w:t xml:space="preserve">Hierarchical</w:t>
+      </w:r>
+      <w:r>
+        <w:t xml:space="preserve"> </w:t>
+      </w:r>
+      <w:r>
+        <w:t xml:space="preserve">Sampling</w:t>
+      </w:r>
+      <w:r>
+        <w:t xml:space="preserve"> </w:t>
+      </w:r>
+      <w:r>
+        <w:t xml:space="preserve">Designs</w:t>
+      </w:r>
+      <w:r>
+        <w:t xml:space="preserve">.</w:t>
+      </w:r>
+      <w:r>
+        <w:t xml:space="preserve"> </w:t>
+      </w:r>
+      <w:r>
+        <w:rPr>
+          <w:iCs/>
+          <w:i/>
+        </w:rPr>
+        <w:t xml:space="preserve">Conservation Genetics</w:t>
+      </w:r>
+      <w:r>
+        <w:t xml:space="preserve">,</w:t>
+      </w:r>
+      <w:r>
+        <w:t xml:space="preserve"> </w:t>
+      </w:r>
+      <w:r>
+        <w:rPr>
+          <w:iCs/>
+          <w:i/>
+        </w:rPr>
+        <w:t xml:space="preserve">5</w:t>
+      </w:r>
+      <w:r>
+        <w:t xml:space="preserve">(4), 539–543.</w:t>
+      </w:r>
+      <w:r>
+        <w:t xml:space="preserve"> </w:t>
+      </w:r>
+      <w:hyperlink r:id="rId41">
+        <w:r>
+          <w:rPr>
+            <w:rStyle w:val="Hyperlink"/>
+          </w:rPr>
+          <w:t xml:space="preserve">https://doi.org/10.1023/B:COGE.0000041021.91777.1a</w:t>
+        </w:r>
+      </w:hyperlink>
+    </w:p>
+    <w:bookmarkEnd w:id="42"/>
+    <w:bookmarkStart w:id="44" w:name="ref-Kardos2021"/>
+    <w:p>
+      <w:pPr>
+        <w:pStyle w:val="Bibliography"/>
+      </w:pPr>
+      <w:r>
+        <w:t xml:space="preserve">Kardos, M., &amp; Luikart, G. (2021). The</w:t>
+      </w:r>
+      <w:r>
+        <w:t xml:space="preserve"> </w:t>
+      </w:r>
+      <w:r>
+        <w:t xml:space="preserve">Genetic</w:t>
+      </w:r>
+      <w:r>
+        <w:t xml:space="preserve"> </w:t>
+      </w:r>
+      <w:r>
+        <w:t xml:space="preserve">Architecture</w:t>
+      </w:r>
+      <w:r>
+        <w:t xml:space="preserve"> </w:t>
+      </w:r>
+      <w:r>
+        <w:t xml:space="preserve">of</w:t>
+      </w:r>
+      <w:r>
+        <w:t xml:space="preserve"> </w:t>
+      </w:r>
+      <w:r>
+        <w:t xml:space="preserve">Fitness</w:t>
+      </w:r>
+      <w:r>
+        <w:t xml:space="preserve"> </w:t>
+      </w:r>
+      <w:r>
+        <w:t xml:space="preserve">Drives</w:t>
+      </w:r>
+      <w:r>
+        <w:t xml:space="preserve"> </w:t>
+      </w:r>
+      <w:r>
+        <w:t xml:space="preserve">Population</w:t>
+      </w:r>
+      <w:r>
+        <w:t xml:space="preserve"> </w:t>
+      </w:r>
+      <w:r>
+        <w:t xml:space="preserve">Viability</w:t>
+      </w:r>
+      <w:r>
+        <w:t xml:space="preserve"> </w:t>
+      </w:r>
+      <w:r>
+        <w:t xml:space="preserve">during</w:t>
+      </w:r>
+      <w:r>
+        <w:t xml:space="preserve"> </w:t>
+      </w:r>
+      <w:r>
+        <w:t xml:space="preserve">Rapid</w:t>
+      </w:r>
+      <w:r>
+        <w:t xml:space="preserve"> </w:t>
+      </w:r>
+      <w:r>
+        <w:t xml:space="preserve">Environmental</w:t>
+      </w:r>
+      <w:r>
+        <w:t xml:space="preserve"> </w:t>
+      </w:r>
+      <w:r>
+        <w:t xml:space="preserve">Change</w:t>
+      </w:r>
+      <w:r>
+        <w:t xml:space="preserve">.</w:t>
+      </w:r>
+      <w:r>
+        <w:t xml:space="preserve"> </w:t>
+      </w:r>
+      <w:r>
+        <w:rPr>
+          <w:iCs/>
+          <w:i/>
+        </w:rPr>
+        <w:t xml:space="preserve">The American Naturalist</w:t>
+      </w:r>
+      <w:r>
+        <w:t xml:space="preserve">, 0.</w:t>
+      </w:r>
+      <w:r>
+        <w:t xml:space="preserve"> </w:t>
+      </w:r>
+      <w:hyperlink r:id="rId43">
+        <w:r>
+          <w:rPr>
+            <w:rStyle w:val="Hyperlink"/>
+          </w:rPr>
+          <w:t xml:space="preserve">https://doi.org/10.1086/713469</w:t>
+        </w:r>
+      </w:hyperlink>
+    </w:p>
+    <w:bookmarkEnd w:id="44"/>
+    <w:bookmarkStart w:id="46" w:name="Xda4a3e13edb41acab3a666ccc94e1dffd3a4f27"/>
+    <w:p>
+      <w:pPr>
+        <w:pStyle w:val="Bibliography"/>
+      </w:pPr>
+      <w:r>
+        <w:t xml:space="preserve">Schraidt, C. E., Ackiss, A. S., Larson, W. A., Rowe, M. D., Höök, T. O., &amp; Christie, M. R. (2023). Dispersive currents explain patterns of population connectivity in an ecologically and economically important fish.</w:t>
+      </w:r>
+      <w:r>
+        <w:t xml:space="preserve"> </w:t>
+      </w:r>
+      <w:r>
+        <w:rPr>
+          <w:iCs/>
+          <w:i/>
+        </w:rPr>
+        <w:t xml:space="preserve">Evolutionary Applications</w:t>
+      </w:r>
+      <w:r>
+        <w:t xml:space="preserve">,</w:t>
+      </w:r>
+      <w:r>
+        <w:t xml:space="preserve"> </w:t>
+      </w:r>
+      <w:r>
+        <w:rPr>
+          <w:iCs/>
+          <w:i/>
+        </w:rPr>
+        <w:t xml:space="preserve">n/a</w:t>
+      </w:r>
+      <w:r>
+        <w:t xml:space="preserve">(n/a).</w:t>
+      </w:r>
+      <w:r>
+        <w:t xml:space="preserve"> </w:t>
+      </w:r>
+      <w:hyperlink r:id="rId45">
+        <w:r>
+          <w:rPr>
+            <w:rStyle w:val="Hyperlink"/>
+          </w:rPr>
+          <w:t xml:space="preserve">https://doi.org/10.1111/eva.13567</w:t>
+        </w:r>
+      </w:hyperlink>
+    </w:p>
+    <w:bookmarkEnd w:id="46"/>
+    <w:bookmarkStart w:id="48" w:name="ref-Tajima1989"/>
+    <w:p>
+      <w:pPr>
+        <w:pStyle w:val="Bibliography"/>
+      </w:pPr>
+      <w:r>
+        <w:t xml:space="preserve">Tajima, F. (1989). Statistical method for testing the neutral mutation hypothesis by</w:t>
+      </w:r>
+      <w:r>
+        <w:t xml:space="preserve"> </w:t>
+      </w:r>
+      <w:r>
+        <w:t xml:space="preserve">DNA</w:t>
+      </w:r>
+      <w:r>
+        <w:t xml:space="preserve"> </w:t>
+      </w:r>
+      <w:r>
+        <w:t xml:space="preserve">polymorphism.</w:t>
+      </w:r>
+      <w:r>
+        <w:t xml:space="preserve"> </w:t>
+      </w:r>
+      <w:r>
+        <w:rPr>
+          <w:iCs/>
+          <w:i/>
+        </w:rPr>
+        <w:t xml:space="preserve">Genetics</w:t>
+      </w:r>
+      <w:r>
+        <w:t xml:space="preserve">,</w:t>
+      </w:r>
+      <w:r>
+        <w:t xml:space="preserve"> </w:t>
+      </w:r>
+      <w:r>
+        <w:rPr>
+          <w:iCs/>
+          <w:i/>
+        </w:rPr>
+        <w:t xml:space="preserve">123</w:t>
+      </w:r>
+      <w:r>
+        <w:t xml:space="preserve">(3), 585 LP–595.</w:t>
+      </w:r>
+      <w:r>
+        <w:t xml:space="preserve"> </w:t>
+      </w:r>
+      <w:hyperlink r:id="rId47">
+        <w:r>
+          <w:rPr>
+            <w:rStyle w:val="Hyperlink"/>
+          </w:rPr>
+          <w:t xml:space="preserve">http://www.genetics.org/content/123/3/585.abstract</w:t>
+        </w:r>
+      </w:hyperlink>
+    </w:p>
+    <w:bookmarkEnd w:id="48"/>
+    <w:bookmarkStart w:id="50" w:name="ref-wattersonNumberSegregatingSites1975"/>
+    <w:p>
+      <w:pPr>
+        <w:pStyle w:val="Bibliography"/>
+      </w:pPr>
+      <w:r>
+        <w:t xml:space="preserve">Watterson, G. A. (1975). On the number of segregating sites in genetical models without recombination.</w:t>
+      </w:r>
+      <w:r>
+        <w:t xml:space="preserve"> </w:t>
+      </w:r>
+      <w:r>
+        <w:rPr>
+          <w:iCs/>
+          <w:i/>
+        </w:rPr>
+        <w:t xml:space="preserve">Theoretical Population Biology</w:t>
+      </w:r>
+      <w:r>
+        <w:t xml:space="preserve">,</w:t>
+      </w:r>
+      <w:r>
+        <w:t xml:space="preserve"> </w:t>
+      </w:r>
+      <w:r>
+        <w:rPr>
+          <w:iCs/>
+          <w:i/>
+        </w:rPr>
+        <w:t xml:space="preserve">7</w:t>
+      </w:r>
+      <w:r>
+        <w:t xml:space="preserve">(2), 256–276.</w:t>
+      </w:r>
+      <w:r>
+        <w:t xml:space="preserve"> </w:t>
+      </w:r>
+      <w:hyperlink r:id="rId49">
+        <w:r>
+          <w:rPr>
+            <w:rStyle w:val="Hyperlink"/>
+          </w:rPr>
+          <w:t xml:space="preserve">https://doi.org/10.1016/0040-5809(75)90020-9</w:t>
+        </w:r>
+      </w:hyperlink>
+    </w:p>
+    <w:bookmarkEnd w:id="50"/>
+    <w:bookmarkStart w:id="52" w:name="ref-Weir1984"/>
+    <w:p>
+      <w:pPr>
+        <w:pStyle w:val="Bibliography"/>
+      </w:pPr>
+      <w:r>
+        <w:t xml:space="preserve">Weir, B. S., &amp; Cockerham, C. C. (1984). Estimating</w:t>
+      </w:r>
+      <w:r>
+        <w:t xml:space="preserve"> </w:t>
+      </w:r>
+      <w:r>
+        <w:t xml:space="preserve">F</w:t>
+      </w:r>
+      <w:r>
+        <w:t xml:space="preserve">-</w:t>
+      </w:r>
+      <w:r>
+        <w:t xml:space="preserve">Statistics</w:t>
+      </w:r>
+      <w:r>
+        <w:t xml:space="preserve"> </w:t>
+      </w:r>
+      <w:r>
+        <w:t xml:space="preserve">for the</w:t>
+      </w:r>
+      <w:r>
+        <w:t xml:space="preserve"> </w:t>
+      </w:r>
+      <w:r>
+        <w:t xml:space="preserve">Analysis</w:t>
+      </w:r>
+      <w:r>
+        <w:t xml:space="preserve"> </w:t>
+      </w:r>
+      <w:r>
+        <w:t xml:space="preserve">of</w:t>
+      </w:r>
+      <w:r>
+        <w:t xml:space="preserve"> </w:t>
+      </w:r>
+      <w:r>
+        <w:t xml:space="preserve">Population</w:t>
+      </w:r>
+      <w:r>
+        <w:t xml:space="preserve"> </w:t>
+      </w:r>
+      <w:r>
+        <w:t xml:space="preserve">Structure</w:t>
+      </w:r>
+      <w:r>
+        <w:t xml:space="preserve">.</w:t>
+      </w:r>
+      <w:r>
+        <w:t xml:space="preserve"> </w:t>
+      </w:r>
+      <w:r>
+        <w:rPr>
+          <w:iCs/>
+          <w:i/>
+        </w:rPr>
+        <w:t xml:space="preserve">Evolution</w:t>
+      </w:r>
+      <w:r>
+        <w:t xml:space="preserve">,</w:t>
+      </w:r>
+      <w:r>
+        <w:t xml:space="preserve"> </w:t>
+      </w:r>
+      <w:r>
+        <w:rPr>
+          <w:iCs/>
+          <w:i/>
+        </w:rPr>
+        <w:t xml:space="preserve">38</w:t>
+      </w:r>
+      <w:r>
+        <w:t xml:space="preserve">(6), 1358–1370.</w:t>
+      </w:r>
+      <w:r>
+        <w:t xml:space="preserve"> </w:t>
+      </w:r>
+      <w:hyperlink r:id="rId51">
+        <w:r>
+          <w:rPr>
+            <w:rStyle w:val="Hyperlink"/>
+          </w:rPr>
+          <w:t xml:space="preserve">https://doi.org/10.1111/j.1558-5646.1984.tb05657.x</w:t>
+        </w:r>
+      </w:hyperlink>
+    </w:p>
+    <w:bookmarkEnd w:id="52"/>
+    <w:bookmarkStart w:id="54" w:name="ref-Wigginton2005"/>
+    <w:p>
+      <w:pPr>
+        <w:pStyle w:val="Bibliography"/>
+      </w:pPr>
+      <w:r>
+        <w:t xml:space="preserve">Wigginton, J. E., Cutler, D. J., &amp; Abecasis, G. R. (2005). A</w:t>
+      </w:r>
+      <w:r>
+        <w:t xml:space="preserve"> </w:t>
+      </w:r>
+      <w:r>
+        <w:t xml:space="preserve">Note</w:t>
+      </w:r>
+      <w:r>
+        <w:t xml:space="preserve"> </w:t>
+      </w:r>
+      <w:r>
+        <w:t xml:space="preserve">on</w:t>
+      </w:r>
+      <w:r>
+        <w:t xml:space="preserve"> </w:t>
+      </w:r>
+      <w:r>
+        <w:t xml:space="preserve">Exact</w:t>
+      </w:r>
+      <w:r>
+        <w:t xml:space="preserve"> </w:t>
+      </w:r>
+      <w:r>
+        <w:t xml:space="preserve">Tests</w:t>
+      </w:r>
+      <w:r>
+        <w:t xml:space="preserve"> </w:t>
+      </w:r>
+      <w:r>
+        <w:t xml:space="preserve">of</w:t>
+      </w:r>
+      <w:r>
+        <w:t xml:space="preserve"> </w:t>
+      </w:r>
+      <w:r>
+        <w:t xml:space="preserve">Hardy</w:t>
+      </w:r>
+      <w:r>
+        <w:t xml:space="preserve">-</w:t>
+      </w:r>
+      <w:r>
+        <w:t xml:space="preserve">Weinberg</w:t>
+      </w:r>
+      <w:r>
+        <w:t xml:space="preserve"> </w:t>
+      </w:r>
+      <w:r>
+        <w:t xml:space="preserve">Equilibrium</w:t>
+      </w:r>
+      <w:r>
+        <w:t xml:space="preserve">.</w:t>
+      </w:r>
+      <w:r>
+        <w:t xml:space="preserve"> </w:t>
+      </w:r>
+      <w:r>
+        <w:rPr>
+          <w:iCs/>
+          <w:i/>
+        </w:rPr>
+        <w:t xml:space="preserve">The American Journal of Human Genetics</w:t>
+      </w:r>
+      <w:r>
+        <w:t xml:space="preserve">,</w:t>
+      </w:r>
+      <w:r>
+        <w:t xml:space="preserve"> </w:t>
+      </w:r>
+      <w:r>
+        <w:rPr>
+          <w:iCs/>
+          <w:i/>
+        </w:rPr>
+        <w:t xml:space="preserve">76</w:t>
+      </w:r>
+      <w:r>
+        <w:t xml:space="preserve">(5), 887–893. https://doi.org/</w:t>
+      </w:r>
+      <w:hyperlink r:id="rId53">
+        <w:r>
+          <w:rPr>
+            <w:rStyle w:val="Hyperlink"/>
+          </w:rPr>
+          <w:t xml:space="preserve">https://doi.org/10.1086/429864</w:t>
+        </w:r>
+      </w:hyperlink>
+    </w:p>
+    <w:bookmarkEnd w:id="54"/>
+    <w:bookmarkEnd w:id="55"/>
+    <w:bookmarkEnd w:id="56"/>
     <w:sectPr>
       <w:pgSz w:h="15840" w:w="12240"/>
       <w:pgMar w:bottom="1440" w:footer="720" w:gutter="0" w:header="720" w:left="1440" w:right="1440" w:top="1440"/>
@@ -3019,93 +5986,8 @@
       </w:pPr>
     </w:lvl>
   </w:abstractNum>
-  <w:abstractNum w:abstractNumId="991">
-    <w:nsid w:val="A991"/>
-    <w:multiLevelType w:val="multilevel"/>
-    <w:lvl w:ilvl="0">
-      <w:numFmt w:val="bullet"/>
-      <w:lvlText w:val="•"/>
-      <w:lvlJc w:val="left"/>
-      <w:pPr>
-        <w:ind w:left="720" w:hanging="480"/>
-      </w:pPr>
-    </w:lvl>
-    <w:lvl w:ilvl="1">
-      <w:numFmt w:val="bullet"/>
-      <w:lvlText w:val="–"/>
-      <w:lvlJc w:val="left"/>
-      <w:pPr>
-        <w:ind w:left="1440" w:hanging="480"/>
-      </w:pPr>
-    </w:lvl>
-    <w:lvl w:ilvl="2">
-      <w:numFmt w:val="bullet"/>
-      <w:lvlText w:val="•"/>
-      <w:lvlJc w:val="left"/>
-      <w:pPr>
-        <w:ind w:left="2160" w:hanging="480"/>
-      </w:pPr>
-    </w:lvl>
-    <w:lvl w:ilvl="3">
-      <w:numFmt w:val="bullet"/>
-      <w:lvlText w:val="–"/>
-      <w:lvlJc w:val="left"/>
-      <w:pPr>
-        <w:ind w:left="2880" w:hanging="480"/>
-      </w:pPr>
-    </w:lvl>
-    <w:lvl w:ilvl="4">
-      <w:numFmt w:val="bullet"/>
-      <w:lvlText w:val="•"/>
-      <w:lvlJc w:val="left"/>
-      <w:pPr>
-        <w:ind w:left="3600" w:hanging="480"/>
-      </w:pPr>
-    </w:lvl>
-    <w:lvl w:ilvl="5">
-      <w:numFmt w:val="bullet"/>
-      <w:lvlText w:val="–"/>
-      <w:lvlJc w:val="left"/>
-      <w:pPr>
-        <w:ind w:left="4320" w:hanging="480"/>
-      </w:pPr>
-    </w:lvl>
-    <w:lvl w:ilvl="6">
-      <w:numFmt w:val="bullet"/>
-      <w:lvlText w:val="•"/>
-      <w:lvlJc w:val="left"/>
-      <w:pPr>
-        <w:ind w:left="5040" w:hanging="480"/>
-      </w:pPr>
-    </w:lvl>
-    <w:lvl w:ilvl="7">
-      <w:numFmt w:val="bullet"/>
-      <w:lvlText w:val="–"/>
-      <w:lvlJc w:val="left"/>
-      <w:pPr>
-        <w:ind w:left="5760" w:hanging="480"/>
-      </w:pPr>
-    </w:lvl>
-    <w:lvl w:ilvl="8">
-      <w:numFmt w:val="bullet"/>
-      <w:lvlText w:val="•"/>
-      <w:lvlJc w:val="left"/>
-      <w:pPr>
-        <w:ind w:left="6480" w:hanging="480"/>
-      </w:pPr>
-    </w:lvl>
-  </w:abstractNum>
   <w:num w:numId="1000">
     <w:abstractNumId w:val="990"/>
-  </w:num>
-  <w:num w:numId="1001">
-    <w:abstractNumId w:val="991"/>
-  </w:num>
-  <w:num w:numId="1002">
-    <w:abstractNumId w:val="991"/>
-  </w:num>
-  <w:num w:numId="1003">
-    <w:abstractNumId w:val="991"/>
   </w:num>
 </w:numbering>
 </file>

</xml_diff>